<commit_message>
ThinhDP: review usecase day 1.docx của KhuongND
</commit_message>
<xml_diff>
--- a/Temp/KhuongND/usecase day 1.docx
+++ b/Temp/KhuongND/usecase day 1.docx
@@ -36,8 +36,6 @@
           <w:szCs w:val="24"/>
         </w:rPr>
       </w:pPr>
-      <w:bookmarkStart w:id="0" w:name="_GoBack"/>
-      <w:bookmarkEnd w:id="0"/>
     </w:p>
     <w:p>
       <w:pPr>
@@ -48,7 +46,7 @@
         </w:rPr>
       </w:pPr>
       <w:r>
-        <w:object w:dxaOrig="8191" w:dyaOrig="2191">
+        <w:object w:dxaOrig="8191" w:dyaOrig="2191" w14:anchorId="079AEF45">
           <v:shapetype id="_x0000_t75" coordsize="21600,21600" o:spt="75" o:preferrelative="t" path="m@4@5l@4@11@9@11@9@5xe" filled="f" stroked="f">
             <v:stroke joinstyle="miter"/>
             <v:formulas>
@@ -71,7 +69,7 @@
           <v:shape id="_x0000_i1025" type="#_x0000_t75" style="width:409.5pt;height:109.5pt" o:ole="">
             <v:imagedata r:id="rId5" o:title=""/>
           </v:shape>
-          <o:OLEObject Type="Embed" ProgID="Visio.Drawing.15" ShapeID="_x0000_i1025" DrawAspect="Content" ObjectID="_1483070022" r:id="rId6"/>
+          <o:OLEObject Type="Embed" ProgID="Visio.Drawing.15" ShapeID="_x0000_i1025" DrawAspect="Content" ObjectID="_1483186083" r:id="rId6"/>
         </w:object>
       </w:r>
     </w:p>
@@ -279,8 +277,8 @@
                 <w:szCs w:val="24"/>
               </w:rPr>
             </w:pPr>
-            <w:bookmarkStart w:id="1" w:name="OLE_LINK3"/>
-            <w:bookmarkStart w:id="2" w:name="OLE_LINK4"/>
+            <w:bookmarkStart w:id="0" w:name="OLE_LINK3"/>
+            <w:bookmarkStart w:id="1" w:name="OLE_LINK4"/>
             <w:r>
               <w:rPr>
                 <w:rFonts w:cs="Arial"/>
@@ -289,8 +287,8 @@
               </w:rPr>
               <w:t>Search truck driver</w:t>
             </w:r>
+            <w:bookmarkEnd w:id="0"/>
             <w:bookmarkEnd w:id="1"/>
-            <w:bookmarkEnd w:id="2"/>
           </w:p>
         </w:tc>
       </w:tr>
@@ -338,33 +336,8 @@
                 <w:rFonts w:cs="Arial"/>
                 <w:szCs w:val="24"/>
               </w:rPr>
-              <w:t xml:space="preserve">Nguyen </w:t>
-            </w:r>
-            <w:proofErr w:type="spellStart"/>
-            <w:r>
-              <w:rPr>
-                <w:rFonts w:cs="Arial"/>
-                <w:szCs w:val="24"/>
-              </w:rPr>
-              <w:t>Duy</w:t>
-            </w:r>
-            <w:proofErr w:type="spellEnd"/>
-            <w:r>
-              <w:rPr>
-                <w:rFonts w:cs="Arial"/>
-                <w:szCs w:val="24"/>
-              </w:rPr>
-              <w:t xml:space="preserve"> </w:t>
-            </w:r>
-            <w:proofErr w:type="spellStart"/>
-            <w:r>
-              <w:rPr>
-                <w:rFonts w:cs="Arial"/>
-                <w:szCs w:val="24"/>
-              </w:rPr>
-              <w:t>Khuong</w:t>
-            </w:r>
-            <w:proofErr w:type="spellEnd"/>
+              <w:t>Nguyen Duy Khuong</w:t>
+            </w:r>
           </w:p>
         </w:tc>
       </w:tr>
@@ -527,8 +500,8 @@
                 <w:szCs w:val="24"/>
               </w:rPr>
             </w:pPr>
-            <w:bookmarkStart w:id="3" w:name="OLE_LINK33"/>
-            <w:bookmarkStart w:id="4" w:name="OLE_LINK34"/>
+            <w:bookmarkStart w:id="2" w:name="OLE_LINK33"/>
+            <w:bookmarkStart w:id="3" w:name="OLE_LINK34"/>
             <w:r>
               <w:rPr>
                 <w:rFonts w:cs="Arial"/>
@@ -553,8 +526,8 @@
                 <w:lang w:val="en-US" w:eastAsia="ja-JP"/>
               </w:rPr>
             </w:pPr>
-            <w:bookmarkStart w:id="5" w:name="OLE_LINK31"/>
-            <w:bookmarkStart w:id="6" w:name="OLE_LINK32"/>
+            <w:bookmarkStart w:id="4" w:name="OLE_LINK31"/>
+            <w:bookmarkStart w:id="5" w:name="OLE_LINK32"/>
             <w:r>
               <w:rPr>
                 <w:rFonts w:ascii="Arial" w:hAnsi="Arial" w:cs="Arial"/>
@@ -609,8 +582,8 @@
               </w:rPr>
               <w:t xml:space="preserve">search a list of truck driver </w:t>
             </w:r>
-            <w:bookmarkStart w:id="7" w:name="OLE_LINK29"/>
-            <w:bookmarkStart w:id="8" w:name="OLE_LINK30"/>
+            <w:bookmarkStart w:id="6" w:name="OLE_LINK29"/>
+            <w:bookmarkStart w:id="7" w:name="OLE_LINK30"/>
             <w:r>
               <w:rPr>
                 <w:rFonts w:ascii="Arial" w:hAnsi="Arial" w:cs="Arial"/>
@@ -620,10 +593,10 @@
               </w:rPr>
               <w:t>who are eligible</w:t>
             </w:r>
+            <w:bookmarkEnd w:id="4"/>
             <w:bookmarkEnd w:id="5"/>
             <w:bookmarkEnd w:id="6"/>
             <w:bookmarkEnd w:id="7"/>
-            <w:bookmarkEnd w:id="8"/>
             <w:r>
               <w:rPr>
                 <w:rFonts w:ascii="Arial" w:hAnsi="Arial" w:cs="Arial"/>
@@ -756,7 +729,6 @@
               </w:rPr>
               <w:t>“</w:t>
             </w:r>
-            <w:proofErr w:type="spellStart"/>
             <w:r>
               <w:rPr>
                 <w:rFonts w:ascii="Arial" w:hAnsi="Arial" w:cs="Arial"/>
@@ -764,69 +736,8 @@
                 <w:szCs w:val="24"/>
                 <w:lang w:val="en-US" w:eastAsia="ja-JP"/>
               </w:rPr>
-              <w:t>Tìm</w:t>
-            </w:r>
-            <w:proofErr w:type="spellEnd"/>
-            <w:r>
-              <w:rPr>
-                <w:rFonts w:ascii="Arial" w:hAnsi="Arial" w:cs="Arial"/>
-                <w:sz w:val="24"/>
-                <w:szCs w:val="24"/>
-                <w:lang w:val="en-US" w:eastAsia="ja-JP"/>
-              </w:rPr>
-              <w:t xml:space="preserve"> </w:t>
-            </w:r>
-            <w:proofErr w:type="spellStart"/>
-            <w:r>
-              <w:rPr>
-                <w:rFonts w:ascii="Arial" w:hAnsi="Arial" w:cs="Arial"/>
-                <w:sz w:val="24"/>
-                <w:szCs w:val="24"/>
-                <w:lang w:val="en-US" w:eastAsia="ja-JP"/>
-              </w:rPr>
-              <w:t>kiếm</w:t>
-            </w:r>
-            <w:proofErr w:type="spellEnd"/>
-            <w:r>
-              <w:rPr>
-                <w:rFonts w:ascii="Arial" w:hAnsi="Arial" w:cs="Arial"/>
-                <w:sz w:val="24"/>
-                <w:szCs w:val="24"/>
-                <w:lang w:val="en-US" w:eastAsia="ja-JP"/>
-              </w:rPr>
-              <w:t xml:space="preserve"> </w:t>
-            </w:r>
-            <w:proofErr w:type="spellStart"/>
-            <w:r>
-              <w:rPr>
-                <w:rFonts w:ascii="Arial" w:hAnsi="Arial" w:cs="Arial"/>
-                <w:sz w:val="24"/>
-                <w:szCs w:val="24"/>
-                <w:lang w:val="en-US" w:eastAsia="ja-JP"/>
-              </w:rPr>
-              <w:t>tài</w:t>
-            </w:r>
-            <w:proofErr w:type="spellEnd"/>
-            <w:r>
-              <w:rPr>
-                <w:rFonts w:ascii="Arial" w:hAnsi="Arial" w:cs="Arial"/>
-                <w:sz w:val="24"/>
-                <w:szCs w:val="24"/>
-                <w:lang w:val="en-US" w:eastAsia="ja-JP"/>
-              </w:rPr>
-              <w:t xml:space="preserve"> </w:t>
-            </w:r>
-            <w:proofErr w:type="spellStart"/>
-            <w:r>
-              <w:rPr>
-                <w:rFonts w:ascii="Arial" w:hAnsi="Arial" w:cs="Arial"/>
-                <w:sz w:val="24"/>
-                <w:szCs w:val="24"/>
-                <w:lang w:val="en-US" w:eastAsia="ja-JP"/>
-              </w:rPr>
-              <w:t>xế</w:t>
-            </w:r>
-            <w:proofErr w:type="spellEnd"/>
+              <w:t>Tìm kiếm tài xế</w:t>
+            </w:r>
             <w:r>
               <w:rPr>
                 <w:rFonts w:ascii="Arial" w:hAnsi="Arial" w:cs="Arial"/>
@@ -1040,8 +951,8 @@
               <w:t>Show error message to users and write log to server.</w:t>
             </w:r>
           </w:p>
+          <w:bookmarkEnd w:id="2"/>
           <w:bookmarkEnd w:id="3"/>
-          <w:bookmarkEnd w:id="4"/>
           <w:p>
             <w:pPr>
               <w:spacing w:line="240" w:lineRule="auto"/>
@@ -1103,9 +1014,9 @@
                       <w:szCs w:val="24"/>
                     </w:rPr>
                   </w:pPr>
-                  <w:bookmarkStart w:id="9" w:name="OLE_LINK26"/>
-                  <w:bookmarkStart w:id="10" w:name="OLE_LINK27"/>
-                  <w:bookmarkStart w:id="11" w:name="OLE_LINK28"/>
+                  <w:bookmarkStart w:id="8" w:name="OLE_LINK26"/>
+                  <w:bookmarkStart w:id="9" w:name="OLE_LINK27"/>
+                  <w:bookmarkStart w:id="10" w:name="OLE_LINK28"/>
                   <w:r>
                     <w:rPr>
                       <w:rFonts w:cs="Arial"/>
@@ -1211,65 +1122,8 @@
                       <w:rFonts w:cs="Arial"/>
                       <w:szCs w:val="24"/>
                     </w:rPr>
-                    <w:t xml:space="preserve"> “</w:t>
-                  </w:r>
-                  <w:proofErr w:type="spellStart"/>
-                  <w:r>
-                    <w:rPr>
-                      <w:rFonts w:cs="Arial"/>
-                      <w:szCs w:val="24"/>
-                    </w:rPr>
-                    <w:t>Tìm</w:t>
-                  </w:r>
-                  <w:proofErr w:type="spellEnd"/>
-                  <w:r>
-                    <w:rPr>
-                      <w:rFonts w:cs="Arial"/>
-                      <w:szCs w:val="24"/>
-                    </w:rPr>
-                    <w:t xml:space="preserve"> </w:t>
-                  </w:r>
-                  <w:proofErr w:type="spellStart"/>
-                  <w:r>
-                    <w:rPr>
-                      <w:rFonts w:cs="Arial"/>
-                      <w:szCs w:val="24"/>
-                    </w:rPr>
-                    <w:t>kiếm</w:t>
-                  </w:r>
-                  <w:proofErr w:type="spellEnd"/>
-                  <w:r>
-                    <w:rPr>
-                      <w:rFonts w:cs="Arial"/>
-                      <w:szCs w:val="24"/>
-                    </w:rPr>
-                    <w:t xml:space="preserve"> </w:t>
-                  </w:r>
-                  <w:proofErr w:type="spellStart"/>
-                  <w:r>
-                    <w:rPr>
-                      <w:rFonts w:cs="Arial"/>
-                      <w:szCs w:val="24"/>
-                    </w:rPr>
-                    <w:t>tài</w:t>
-                  </w:r>
-                  <w:proofErr w:type="spellEnd"/>
-                  <w:r>
-                    <w:rPr>
-                      <w:rFonts w:cs="Arial"/>
-                      <w:szCs w:val="24"/>
-                    </w:rPr>
-                    <w:t xml:space="preserve"> </w:t>
-                  </w:r>
-                  <w:proofErr w:type="spellStart"/>
-                  <w:r>
-                    <w:rPr>
-                      <w:rFonts w:cs="Arial"/>
-                      <w:szCs w:val="24"/>
-                    </w:rPr>
-                    <w:t>xế</w:t>
-                  </w:r>
-                  <w:proofErr w:type="spellEnd"/>
+                    <w:t xml:space="preserve"> “Tìm kiếm tài xế</w:t>
+                  </w:r>
                   <w:r>
                     <w:rPr>
                       <w:rFonts w:cs="Arial"/>
@@ -1292,8 +1146,8 @@
                       <w:szCs w:val="24"/>
                     </w:rPr>
                   </w:pPr>
-                  <w:bookmarkStart w:id="12" w:name="OLE_LINK50"/>
-                  <w:bookmarkStart w:id="13" w:name="OLE_LINK51"/>
+                  <w:bookmarkStart w:id="11" w:name="OLE_LINK50"/>
+                  <w:bookmarkStart w:id="12" w:name="OLE_LINK51"/>
                   <w:r>
                     <w:rPr>
                       <w:rFonts w:cs="Arial"/>
@@ -1317,10 +1171,53 @@
                       <w:szCs w:val="24"/>
                     </w:rPr>
                   </w:pPr>
-                  <w:bookmarkStart w:id="14" w:name="OLE_LINK20"/>
-                  <w:bookmarkStart w:id="15" w:name="OLE_LINK21"/>
+                  <w:bookmarkStart w:id="13" w:name="OLE_LINK20"/>
+                  <w:bookmarkStart w:id="14" w:name="OLE_LINK21"/>
+                  <w:bookmarkEnd w:id="11"/>
                   <w:bookmarkEnd w:id="12"/>
+                  <w:r>
+                    <w:rPr>
+                      <w:rFonts w:cs="Arial"/>
+                      <w:szCs w:val="24"/>
+                    </w:rPr>
+                    <w:t xml:space="preserve">- </w:t>
+                  </w:r>
+                  <w:bookmarkStart w:id="15" w:name="OLE_LINK18"/>
+                  <w:bookmarkStart w:id="16" w:name="OLE_LINK19"/>
+                  <w:r>
+                    <w:rPr>
+                      <w:rFonts w:cs="Arial"/>
+                      <w:szCs w:val="24"/>
+                    </w:rPr>
+                    <w:t xml:space="preserve">Tên </w:t>
+                  </w:r>
+                  <w:r>
+                    <w:rPr>
+                      <w:rFonts w:cs="Arial"/>
+                      <w:szCs w:val="24"/>
+                    </w:rPr>
+                    <w:t>tài xế: textbox</w:t>
+                  </w:r>
+                  <w:bookmarkEnd w:id="15"/>
+                  <w:bookmarkEnd w:id="16"/>
+                  <w:r>
+                    <w:rPr>
+                      <w:rFonts w:cs="Arial"/>
+                      <w:szCs w:val="24"/>
+                    </w:rPr>
+                    <w:t>.</w:t>
+                  </w:r>
                   <w:bookmarkEnd w:id="13"/>
+                  <w:bookmarkEnd w:id="14"/>
+                  <w:r>
+                    <w:rPr>
+                      <w:rFonts w:cs="Arial"/>
+                      <w:szCs w:val="24"/>
+                    </w:rPr>
+                    <w:br/>
+                  </w:r>
+                  <w:bookmarkStart w:id="17" w:name="OLE_LINK16"/>
+                  <w:bookmarkStart w:id="18" w:name="OLE_LINK17"/>
                   <w:r>
                     <w:rPr>
                       <w:rFonts w:cs="Arial"/>
@@ -1328,58 +1225,90 @@
                     </w:rPr>
                     <w:t xml:space="preserve">- </w:t>
                   </w:r>
-                  <w:bookmarkStart w:id="16" w:name="OLE_LINK18"/>
-                  <w:bookmarkStart w:id="17" w:name="OLE_LINK19"/>
-                  <w:proofErr w:type="spellStart"/>
-                  <w:r>
-                    <w:rPr>
-                      <w:rFonts w:cs="Arial"/>
-                      <w:szCs w:val="24"/>
-                    </w:rPr>
-                    <w:t>Tên</w:t>
-                  </w:r>
-                  <w:proofErr w:type="spellEnd"/>
-                  <w:r>
-                    <w:rPr>
-                      <w:rFonts w:cs="Arial"/>
-                      <w:szCs w:val="24"/>
-                    </w:rPr>
-                    <w:t xml:space="preserve"> </w:t>
-                  </w:r>
-                  <w:proofErr w:type="spellStart"/>
-                  <w:r>
-                    <w:rPr>
-                      <w:rFonts w:cs="Arial"/>
-                      <w:szCs w:val="24"/>
-                    </w:rPr>
-                    <w:t>tài</w:t>
-                  </w:r>
-                  <w:proofErr w:type="spellEnd"/>
-                  <w:r>
-                    <w:rPr>
-                      <w:rFonts w:cs="Arial"/>
-                      <w:szCs w:val="24"/>
-                    </w:rPr>
-                    <w:t xml:space="preserve"> </w:t>
-                  </w:r>
-                  <w:proofErr w:type="spellStart"/>
-                  <w:r>
-                    <w:rPr>
-                      <w:rFonts w:cs="Arial"/>
-                      <w:szCs w:val="24"/>
-                    </w:rPr>
-                    <w:t>xế</w:t>
-                  </w:r>
-                  <w:proofErr w:type="spellEnd"/>
-                  <w:r>
-                    <w:rPr>
-                      <w:rFonts w:cs="Arial"/>
-                      <w:szCs w:val="24"/>
-                    </w:rPr>
-                    <w:t>: textbox</w:t>
-                  </w:r>
-                  <w:bookmarkEnd w:id="16"/>
+                  <w:bookmarkStart w:id="19" w:name="OLE_LINK14"/>
+                  <w:bookmarkStart w:id="20" w:name="OLE_LINK15"/>
+                  <w:bookmarkStart w:id="21" w:name="OLE_LINK10"/>
+                  <w:bookmarkStart w:id="22" w:name="OLE_LINK11"/>
+                  <w:r>
+                    <w:rPr>
+                      <w:rFonts w:cs="Arial"/>
+                      <w:szCs w:val="24"/>
+                    </w:rPr>
+                    <w:t>Chọn trọng tải</w:t>
+                  </w:r>
+                  <w:bookmarkEnd w:id="19"/>
+                  <w:bookmarkEnd w:id="20"/>
+                  <w:r>
+                    <w:rPr>
+                      <w:rFonts w:cs="Arial"/>
+                      <w:szCs w:val="24"/>
+                    </w:rPr>
+                    <w:t>: drop-down list, raw source: “Chọn trọng tải” ,”&lt;16 Tấn</w:t>
+                  </w:r>
+                  <w:r>
+                    <w:rPr>
+                      <w:rFonts w:cs="Arial"/>
+                      <w:szCs w:val="24"/>
+                    </w:rPr>
+                    <w:t xml:space="preserve">”, </w:t>
+                  </w:r>
+                  <w:bookmarkStart w:id="23" w:name="OLE_LINK12"/>
+                  <w:bookmarkStart w:id="24" w:name="OLE_LINK13"/>
+                  <w:r>
+                    <w:rPr>
+                      <w:rFonts w:cs="Arial"/>
+                      <w:szCs w:val="24"/>
+                    </w:rPr>
+                    <w:t>“</w:t>
+                  </w:r>
+                  <w:r>
+                    <w:rPr>
+                      <w:rFonts w:cs="Arial"/>
+                      <w:szCs w:val="24"/>
+                    </w:rPr>
+                    <w:t>&lt;24 Tấn</w:t>
+                  </w:r>
+                  <w:r>
+                    <w:rPr>
+                      <w:rFonts w:cs="Arial"/>
+                      <w:szCs w:val="24"/>
+                    </w:rPr>
+                    <w:t xml:space="preserve">” </w:t>
+                  </w:r>
+                  <w:bookmarkEnd w:id="23"/>
+                  <w:bookmarkEnd w:id="24"/>
+                  <w:r>
+                    <w:rPr>
+                      <w:rFonts w:cs="Arial"/>
+                      <w:szCs w:val="24"/>
+                    </w:rPr>
+                    <w:t xml:space="preserve">, “&lt;30 Tấn”, “&lt;34 Tấn”  </w:t>
+                  </w:r>
+                  <w:r>
+                    <w:rPr>
+                      <w:rFonts w:cs="Arial"/>
+                      <w:szCs w:val="24"/>
+                    </w:rPr>
+                    <w:t>và “&lt;44 Tấn”</w:t>
+                  </w:r>
+                  <w:r>
+                    <w:rPr>
+                      <w:rFonts w:cs="Arial"/>
+                      <w:szCs w:val="24"/>
+                    </w:rPr>
+                    <w:t>, default value: “Chọn trọng tải</w:t>
+                  </w:r>
+                  <w:r>
+                    <w:rPr>
+                      <w:rFonts w:cs="Arial"/>
+                      <w:szCs w:val="24"/>
+                    </w:rPr>
+                    <w:t>”</w:t>
+                  </w:r>
                   <w:bookmarkEnd w:id="17"/>
+                  <w:bookmarkEnd w:id="18"/>
+                  <w:bookmarkEnd w:id="21"/>
+                  <w:bookmarkEnd w:id="22"/>
                   <w:r>
                     <w:rPr>
                       <w:rFonts w:cs="Arial"/>
@@ -1387,321 +1316,13 @@
                     </w:rPr>
                     <w:t>.</w:t>
                   </w:r>
-                  <w:bookmarkEnd w:id="14"/>
-                  <w:bookmarkEnd w:id="15"/>
                   <w:r>
                     <w:rPr>
                       <w:rFonts w:cs="Arial"/>
                       <w:szCs w:val="24"/>
                     </w:rPr>
                     <w:br/>
-                  </w:r>
-                  <w:bookmarkStart w:id="18" w:name="OLE_LINK16"/>
-                  <w:bookmarkStart w:id="19" w:name="OLE_LINK17"/>
-                  <w:r>
-                    <w:rPr>
-                      <w:rFonts w:cs="Arial"/>
-                      <w:szCs w:val="24"/>
-                    </w:rPr>
-                    <w:t xml:space="preserve">- </w:t>
-                  </w:r>
-                  <w:bookmarkStart w:id="20" w:name="OLE_LINK14"/>
-                  <w:bookmarkStart w:id="21" w:name="OLE_LINK15"/>
-                  <w:bookmarkStart w:id="22" w:name="OLE_LINK10"/>
-                  <w:bookmarkStart w:id="23" w:name="OLE_LINK11"/>
-                  <w:proofErr w:type="spellStart"/>
-                  <w:r>
-                    <w:rPr>
-                      <w:rFonts w:cs="Arial"/>
-                      <w:szCs w:val="24"/>
-                    </w:rPr>
-                    <w:t>Chọn</w:t>
-                  </w:r>
-                  <w:proofErr w:type="spellEnd"/>
-                  <w:r>
-                    <w:rPr>
-                      <w:rFonts w:cs="Arial"/>
-                      <w:szCs w:val="24"/>
-                    </w:rPr>
-                    <w:t xml:space="preserve"> </w:t>
-                  </w:r>
-                  <w:proofErr w:type="spellStart"/>
-                  <w:r>
-                    <w:rPr>
-                      <w:rFonts w:cs="Arial"/>
-                      <w:szCs w:val="24"/>
-                    </w:rPr>
-                    <w:t>trọng</w:t>
-                  </w:r>
-                  <w:proofErr w:type="spellEnd"/>
-                  <w:r>
-                    <w:rPr>
-                      <w:rFonts w:cs="Arial"/>
-                      <w:szCs w:val="24"/>
-                    </w:rPr>
-                    <w:t xml:space="preserve"> </w:t>
-                  </w:r>
-                  <w:proofErr w:type="spellStart"/>
-                  <w:r>
-                    <w:rPr>
-                      <w:rFonts w:cs="Arial"/>
-                      <w:szCs w:val="24"/>
-                    </w:rPr>
-                    <w:t>tải</w:t>
-                  </w:r>
-                  <w:bookmarkEnd w:id="20"/>
-                  <w:bookmarkEnd w:id="21"/>
-                  <w:proofErr w:type="spellEnd"/>
-                  <w:r>
-                    <w:rPr>
-                      <w:rFonts w:cs="Arial"/>
-                      <w:szCs w:val="24"/>
-                    </w:rPr>
-                    <w:t>: drop-down list, raw source: “</w:t>
-                  </w:r>
-                  <w:proofErr w:type="spellStart"/>
-                  <w:r>
-                    <w:rPr>
-                      <w:rFonts w:cs="Arial"/>
-                      <w:szCs w:val="24"/>
-                    </w:rPr>
-                    <w:t>Chọn</w:t>
-                  </w:r>
-                  <w:proofErr w:type="spellEnd"/>
-                  <w:r>
-                    <w:rPr>
-                      <w:rFonts w:cs="Arial"/>
-                      <w:szCs w:val="24"/>
-                    </w:rPr>
-                    <w:t xml:space="preserve"> </w:t>
-                  </w:r>
-                  <w:proofErr w:type="spellStart"/>
-                  <w:r>
-                    <w:rPr>
-                      <w:rFonts w:cs="Arial"/>
-                      <w:szCs w:val="24"/>
-                    </w:rPr>
-                    <w:t>trọng</w:t>
-                  </w:r>
-                  <w:proofErr w:type="spellEnd"/>
-                  <w:r>
-                    <w:rPr>
-                      <w:rFonts w:cs="Arial"/>
-                      <w:szCs w:val="24"/>
-                    </w:rPr>
-                    <w:t xml:space="preserve"> </w:t>
-                  </w:r>
-                  <w:proofErr w:type="spellStart"/>
-                  <w:r>
-                    <w:rPr>
-                      <w:rFonts w:cs="Arial"/>
-                      <w:szCs w:val="24"/>
-                    </w:rPr>
-                    <w:t>tải</w:t>
-                  </w:r>
-                  <w:proofErr w:type="spellEnd"/>
-                  <w:proofErr w:type="gramStart"/>
-                  <w:r>
-                    <w:rPr>
-                      <w:rFonts w:cs="Arial"/>
-                      <w:szCs w:val="24"/>
-                    </w:rPr>
-                    <w:t>” ,</w:t>
-                  </w:r>
-                  <w:proofErr w:type="gramEnd"/>
-                  <w:r>
-                    <w:rPr>
-                      <w:rFonts w:cs="Arial"/>
-                      <w:szCs w:val="24"/>
-                    </w:rPr>
-                    <w:t xml:space="preserve">”&lt;16 </w:t>
-                  </w:r>
-                  <w:proofErr w:type="spellStart"/>
-                  <w:r>
-                    <w:rPr>
-                      <w:rFonts w:cs="Arial"/>
-                      <w:szCs w:val="24"/>
-                    </w:rPr>
-                    <w:t>Tấn</w:t>
-                  </w:r>
-                  <w:proofErr w:type="spellEnd"/>
-                  <w:r>
-                    <w:rPr>
-                      <w:rFonts w:cs="Arial"/>
-                      <w:szCs w:val="24"/>
-                    </w:rPr>
-                    <w:t xml:space="preserve">”, </w:t>
-                  </w:r>
-                  <w:bookmarkStart w:id="24" w:name="OLE_LINK12"/>
-                  <w:bookmarkStart w:id="25" w:name="OLE_LINK13"/>
-                  <w:r>
-                    <w:rPr>
-                      <w:rFonts w:cs="Arial"/>
-                      <w:szCs w:val="24"/>
-                    </w:rPr>
-                    <w:t>“</w:t>
-                  </w:r>
-                  <w:r>
-                    <w:rPr>
-                      <w:rFonts w:cs="Arial"/>
-                      <w:szCs w:val="24"/>
-                    </w:rPr>
-                    <w:t xml:space="preserve">&lt;24 </w:t>
-                  </w:r>
-                  <w:proofErr w:type="spellStart"/>
-                  <w:r>
-                    <w:rPr>
-                      <w:rFonts w:cs="Arial"/>
-                      <w:szCs w:val="24"/>
-                    </w:rPr>
-                    <w:t>Tấn</w:t>
-                  </w:r>
-                  <w:proofErr w:type="spellEnd"/>
-                  <w:r>
-                    <w:rPr>
-                      <w:rFonts w:cs="Arial"/>
-                      <w:szCs w:val="24"/>
-                    </w:rPr>
-                    <w:t xml:space="preserve">” </w:t>
-                  </w:r>
-                  <w:bookmarkEnd w:id="24"/>
-                  <w:bookmarkEnd w:id="25"/>
-                  <w:r>
-                    <w:rPr>
-                      <w:rFonts w:cs="Arial"/>
-                      <w:szCs w:val="24"/>
-                    </w:rPr>
-                    <w:t xml:space="preserve">, “&lt;30 </w:t>
-                  </w:r>
-                  <w:proofErr w:type="spellStart"/>
-                  <w:r>
-                    <w:rPr>
-                      <w:rFonts w:cs="Arial"/>
-                      <w:szCs w:val="24"/>
-                    </w:rPr>
-                    <w:t>Tấn</w:t>
-                  </w:r>
-                  <w:proofErr w:type="spellEnd"/>
-                  <w:r>
-                    <w:rPr>
-                      <w:rFonts w:cs="Arial"/>
-                      <w:szCs w:val="24"/>
-                    </w:rPr>
-                    <w:t xml:space="preserve">”, “&lt;34 </w:t>
-                  </w:r>
-                  <w:proofErr w:type="spellStart"/>
-                  <w:r>
-                    <w:rPr>
-                      <w:rFonts w:cs="Arial"/>
-                      <w:szCs w:val="24"/>
-                    </w:rPr>
-                    <w:t>Tấn</w:t>
-                  </w:r>
-                  <w:proofErr w:type="spellEnd"/>
-                  <w:r>
-                    <w:rPr>
-                      <w:rFonts w:cs="Arial"/>
-                      <w:szCs w:val="24"/>
-                    </w:rPr>
-                    <w:t xml:space="preserve">”  </w:t>
-                  </w:r>
-                  <w:proofErr w:type="spellStart"/>
-                  <w:r>
-                    <w:rPr>
-                      <w:rFonts w:cs="Arial"/>
-                      <w:szCs w:val="24"/>
-                    </w:rPr>
-                    <w:t>và</w:t>
-                  </w:r>
-                  <w:proofErr w:type="spellEnd"/>
-                  <w:r>
-                    <w:rPr>
-                      <w:rFonts w:cs="Arial"/>
-                      <w:szCs w:val="24"/>
-                    </w:rPr>
-                    <w:t xml:space="preserve"> “&lt;44 </w:t>
-                  </w:r>
-                  <w:proofErr w:type="spellStart"/>
-                  <w:r>
-                    <w:rPr>
-                      <w:rFonts w:cs="Arial"/>
-                      <w:szCs w:val="24"/>
-                    </w:rPr>
-                    <w:t>Tấn</w:t>
-                  </w:r>
-                  <w:proofErr w:type="spellEnd"/>
-                  <w:r>
-                    <w:rPr>
-                      <w:rFonts w:cs="Arial"/>
-                      <w:szCs w:val="24"/>
-                    </w:rPr>
-                    <w:t>”</w:t>
-                  </w:r>
-                  <w:r>
-                    <w:rPr>
-                      <w:rFonts w:cs="Arial"/>
-                      <w:szCs w:val="24"/>
-                    </w:rPr>
-                    <w:t>, default value: “</w:t>
-                  </w:r>
-                  <w:proofErr w:type="spellStart"/>
-                  <w:r>
-                    <w:rPr>
-                      <w:rFonts w:cs="Arial"/>
-                      <w:szCs w:val="24"/>
-                    </w:rPr>
-                    <w:t>Chọn</w:t>
-                  </w:r>
-                  <w:proofErr w:type="spellEnd"/>
-                  <w:r>
-                    <w:rPr>
-                      <w:rFonts w:cs="Arial"/>
-                      <w:szCs w:val="24"/>
-                    </w:rPr>
-                    <w:t xml:space="preserve"> </w:t>
-                  </w:r>
-                  <w:proofErr w:type="spellStart"/>
-                  <w:r>
-                    <w:rPr>
-                      <w:rFonts w:cs="Arial"/>
-                      <w:szCs w:val="24"/>
-                    </w:rPr>
-                    <w:t>trọng</w:t>
-                  </w:r>
-                  <w:proofErr w:type="spellEnd"/>
-                  <w:r>
-                    <w:rPr>
-                      <w:rFonts w:cs="Arial"/>
-                      <w:szCs w:val="24"/>
-                    </w:rPr>
-                    <w:t xml:space="preserve"> </w:t>
-                  </w:r>
-                  <w:proofErr w:type="spellStart"/>
-                  <w:r>
-                    <w:rPr>
-                      <w:rFonts w:cs="Arial"/>
-                      <w:szCs w:val="24"/>
-                    </w:rPr>
-                    <w:t>tải</w:t>
-                  </w:r>
-                  <w:proofErr w:type="spellEnd"/>
-                  <w:r>
-                    <w:rPr>
-                      <w:rFonts w:cs="Arial"/>
-                      <w:szCs w:val="24"/>
-                    </w:rPr>
-                    <w:t>”</w:t>
-                  </w:r>
-                  <w:bookmarkEnd w:id="18"/>
-                  <w:bookmarkEnd w:id="19"/>
-                  <w:bookmarkEnd w:id="22"/>
-                  <w:bookmarkEnd w:id="23"/>
-                  <w:r>
-                    <w:rPr>
-                      <w:rFonts w:cs="Arial"/>
-                      <w:szCs w:val="24"/>
-                    </w:rPr>
-                    <w:t>.</w:t>
+                    <w:t>- Chọn thùng đông lạnh: drop-down list, raw source: “Thùng đông lạnh” ,”Không có thùng đông lạnh” default value: “Thùng đông lạnh”.</w:t>
                   </w:r>
                   <w:r>
                     <w:rPr>
@@ -1709,304 +1330,15 @@
                       <w:szCs w:val="24"/>
                     </w:rPr>
                     <w:br/>
-                    <w:t xml:space="preserve">- </w:t>
-                  </w:r>
-                  <w:proofErr w:type="spellStart"/>
-                  <w:r>
-                    <w:rPr>
-                      <w:rFonts w:cs="Arial"/>
-                      <w:szCs w:val="24"/>
-                    </w:rPr>
-                    <w:t>Chọn</w:t>
-                  </w:r>
-                  <w:proofErr w:type="spellEnd"/>
-                  <w:r>
-                    <w:rPr>
-                      <w:rFonts w:cs="Arial"/>
-                      <w:szCs w:val="24"/>
-                    </w:rPr>
-                    <w:t xml:space="preserve"> </w:t>
-                  </w:r>
-                  <w:proofErr w:type="spellStart"/>
-                  <w:r>
-                    <w:rPr>
-                      <w:rFonts w:cs="Arial"/>
-                      <w:szCs w:val="24"/>
-                    </w:rPr>
-                    <w:t>thùng</w:t>
-                  </w:r>
-                  <w:proofErr w:type="spellEnd"/>
-                  <w:r>
-                    <w:rPr>
-                      <w:rFonts w:cs="Arial"/>
-                      <w:szCs w:val="24"/>
-                    </w:rPr>
-                    <w:t xml:space="preserve"> </w:t>
-                  </w:r>
-                  <w:proofErr w:type="spellStart"/>
-                  <w:r>
-                    <w:rPr>
-                      <w:rFonts w:cs="Arial"/>
-                      <w:szCs w:val="24"/>
-                    </w:rPr>
-                    <w:t>đông</w:t>
-                  </w:r>
-                  <w:proofErr w:type="spellEnd"/>
-                  <w:r>
-                    <w:rPr>
-                      <w:rFonts w:cs="Arial"/>
-                      <w:szCs w:val="24"/>
-                    </w:rPr>
-                    <w:t xml:space="preserve"> </w:t>
-                  </w:r>
-                  <w:proofErr w:type="spellStart"/>
-                  <w:r>
-                    <w:rPr>
-                      <w:rFonts w:cs="Arial"/>
-                      <w:szCs w:val="24"/>
-                    </w:rPr>
-                    <w:t>lạnh</w:t>
-                  </w:r>
-                  <w:proofErr w:type="spellEnd"/>
-                  <w:r>
-                    <w:rPr>
-                      <w:rFonts w:cs="Arial"/>
-                      <w:szCs w:val="24"/>
-                    </w:rPr>
-                    <w:t>: drop-down list, raw source: “</w:t>
-                  </w:r>
-                  <w:proofErr w:type="spellStart"/>
-                  <w:r>
-                    <w:rPr>
-                      <w:rFonts w:cs="Arial"/>
-                      <w:szCs w:val="24"/>
-                    </w:rPr>
-                    <w:t>Thùng</w:t>
-                  </w:r>
-                  <w:proofErr w:type="spellEnd"/>
-                  <w:r>
-                    <w:rPr>
-                      <w:rFonts w:cs="Arial"/>
-                      <w:szCs w:val="24"/>
-                    </w:rPr>
-                    <w:t xml:space="preserve"> </w:t>
-                  </w:r>
-                  <w:proofErr w:type="spellStart"/>
-                  <w:r>
-                    <w:rPr>
-                      <w:rFonts w:cs="Arial"/>
-                      <w:szCs w:val="24"/>
-                    </w:rPr>
-                    <w:t>đông</w:t>
-                  </w:r>
-                  <w:proofErr w:type="spellEnd"/>
-                  <w:r>
-                    <w:rPr>
-                      <w:rFonts w:cs="Arial"/>
-                      <w:szCs w:val="24"/>
-                    </w:rPr>
-                    <w:t xml:space="preserve"> </w:t>
-                  </w:r>
-                  <w:proofErr w:type="spellStart"/>
-                  <w:r>
-                    <w:rPr>
-                      <w:rFonts w:cs="Arial"/>
-                      <w:szCs w:val="24"/>
-                    </w:rPr>
-                    <w:t>lạnh</w:t>
-                  </w:r>
-                  <w:proofErr w:type="spellEnd"/>
-                  <w:proofErr w:type="gramStart"/>
-                  <w:r>
-                    <w:rPr>
-                      <w:rFonts w:cs="Arial"/>
-                      <w:szCs w:val="24"/>
-                    </w:rPr>
-                    <w:t>” ,</w:t>
-                  </w:r>
-                  <w:proofErr w:type="gramEnd"/>
-                  <w:r>
-                    <w:rPr>
-                      <w:rFonts w:cs="Arial"/>
-                      <w:szCs w:val="24"/>
-                    </w:rPr>
-                    <w:t>”</w:t>
-                  </w:r>
-                  <w:proofErr w:type="spellStart"/>
-                  <w:r>
-                    <w:rPr>
-                      <w:rFonts w:cs="Arial"/>
-                      <w:szCs w:val="24"/>
-                    </w:rPr>
-                    <w:t>Không</w:t>
-                  </w:r>
-                  <w:proofErr w:type="spellEnd"/>
-                  <w:r>
-                    <w:rPr>
-                      <w:rFonts w:cs="Arial"/>
-                      <w:szCs w:val="24"/>
-                    </w:rPr>
-                    <w:t xml:space="preserve"> </w:t>
-                  </w:r>
-                  <w:proofErr w:type="spellStart"/>
-                  <w:r>
-                    <w:rPr>
-                      <w:rFonts w:cs="Arial"/>
-                      <w:szCs w:val="24"/>
-                    </w:rPr>
-                    <w:t>có</w:t>
-                  </w:r>
-                  <w:proofErr w:type="spellEnd"/>
-                  <w:r>
-                    <w:rPr>
-                      <w:rFonts w:cs="Arial"/>
-                      <w:szCs w:val="24"/>
-                    </w:rPr>
-                    <w:t xml:space="preserve"> </w:t>
-                  </w:r>
-                  <w:proofErr w:type="spellStart"/>
-                  <w:r>
-                    <w:rPr>
-                      <w:rFonts w:cs="Arial"/>
-                      <w:szCs w:val="24"/>
-                    </w:rPr>
-                    <w:t>thùng</w:t>
-                  </w:r>
-                  <w:proofErr w:type="spellEnd"/>
-                  <w:r>
-                    <w:rPr>
-                      <w:rFonts w:cs="Arial"/>
-                      <w:szCs w:val="24"/>
-                    </w:rPr>
-                    <w:t xml:space="preserve"> </w:t>
-                  </w:r>
-                  <w:proofErr w:type="spellStart"/>
-                  <w:r>
-                    <w:rPr>
-                      <w:rFonts w:cs="Arial"/>
-                      <w:szCs w:val="24"/>
-                    </w:rPr>
-                    <w:t>đông</w:t>
-                  </w:r>
-                  <w:proofErr w:type="spellEnd"/>
-                  <w:r>
-                    <w:rPr>
-                      <w:rFonts w:cs="Arial"/>
-                      <w:szCs w:val="24"/>
-                    </w:rPr>
-                    <w:t xml:space="preserve"> </w:t>
-                  </w:r>
-                  <w:proofErr w:type="spellStart"/>
-                  <w:r>
-                    <w:rPr>
-                      <w:rFonts w:cs="Arial"/>
-                      <w:szCs w:val="24"/>
-                    </w:rPr>
-                    <w:t>lạnh</w:t>
-                  </w:r>
-                  <w:proofErr w:type="spellEnd"/>
-                  <w:r>
-                    <w:rPr>
-                      <w:rFonts w:cs="Arial"/>
-                      <w:szCs w:val="24"/>
-                    </w:rPr>
-                    <w:t>” default value: “</w:t>
-                  </w:r>
-                  <w:proofErr w:type="spellStart"/>
-                  <w:r>
-                    <w:rPr>
-                      <w:rFonts w:cs="Arial"/>
-                      <w:szCs w:val="24"/>
-                    </w:rPr>
-                    <w:t>Thùng</w:t>
-                  </w:r>
-                  <w:proofErr w:type="spellEnd"/>
-                  <w:r>
-                    <w:rPr>
-                      <w:rFonts w:cs="Arial"/>
-                      <w:szCs w:val="24"/>
-                    </w:rPr>
-                    <w:t xml:space="preserve"> </w:t>
-                  </w:r>
-                  <w:proofErr w:type="spellStart"/>
-                  <w:r>
-                    <w:rPr>
-                      <w:rFonts w:cs="Arial"/>
-                      <w:szCs w:val="24"/>
-                    </w:rPr>
-                    <w:t>đông</w:t>
-                  </w:r>
-                  <w:proofErr w:type="spellEnd"/>
-                  <w:r>
-                    <w:rPr>
-                      <w:rFonts w:cs="Arial"/>
-                      <w:szCs w:val="24"/>
-                    </w:rPr>
-                    <w:t xml:space="preserve"> </w:t>
-                  </w:r>
-                  <w:proofErr w:type="spellStart"/>
-                  <w:r>
-                    <w:rPr>
-                      <w:rFonts w:cs="Arial"/>
-                      <w:szCs w:val="24"/>
-                    </w:rPr>
-                    <w:t>lạnh</w:t>
-                  </w:r>
-                  <w:proofErr w:type="spellEnd"/>
-                  <w:r>
-                    <w:rPr>
-                      <w:rFonts w:cs="Arial"/>
-                      <w:szCs w:val="24"/>
-                    </w:rPr>
-                    <w:t>”.</w:t>
-                  </w:r>
-                  <w:r>
-                    <w:rPr>
-                      <w:rFonts w:cs="Arial"/>
-                      <w:szCs w:val="24"/>
-                    </w:rPr>
-                    <w:br/>
-                  </w:r>
-                  <w:bookmarkStart w:id="26" w:name="OLE_LINK22"/>
-                  <w:bookmarkStart w:id="27" w:name="OLE_LINK23"/>
-                  <w:r>
-                    <w:rPr>
-                      <w:rFonts w:cs="Arial"/>
-                      <w:szCs w:val="24"/>
-                    </w:rPr>
-                    <w:t xml:space="preserve">- </w:t>
-                  </w:r>
-                  <w:proofErr w:type="spellStart"/>
-                  <w:r>
-                    <w:rPr>
-                      <w:rFonts w:cs="Arial"/>
-                      <w:szCs w:val="24"/>
-                    </w:rPr>
-                    <w:t>Khởi</w:t>
-                  </w:r>
-                  <w:proofErr w:type="spellEnd"/>
-                  <w:r>
-                    <w:rPr>
-                      <w:rFonts w:cs="Arial"/>
-                      <w:szCs w:val="24"/>
-                    </w:rPr>
-                    <w:t xml:space="preserve"> </w:t>
-                  </w:r>
-                  <w:proofErr w:type="spellStart"/>
-                  <w:r>
-                    <w:rPr>
-                      <w:rFonts w:cs="Arial"/>
-                      <w:szCs w:val="24"/>
-                    </w:rPr>
-                    <w:t>hành</w:t>
-                  </w:r>
-                  <w:proofErr w:type="spellEnd"/>
-                  <w:r>
-                    <w:rPr>
-                      <w:rFonts w:cs="Arial"/>
-                      <w:szCs w:val="24"/>
-                    </w:rPr>
-                    <w:t>: textbox.</w:t>
+                  </w:r>
+                  <w:bookmarkStart w:id="25" w:name="OLE_LINK22"/>
+                  <w:bookmarkStart w:id="26" w:name="OLE_LINK23"/>
+                  <w:r>
+                    <w:rPr>
+                      <w:rFonts w:cs="Arial"/>
+                      <w:szCs w:val="24"/>
+                    </w:rPr>
+                    <w:t>- Khởi hành: textbox.</w:t>
                   </w:r>
                 </w:p>
                 <w:p>
@@ -2022,42 +1354,10 @@
                       <w:rFonts w:cs="Arial"/>
                       <w:szCs w:val="24"/>
                     </w:rPr>
-                    <w:t xml:space="preserve">- </w:t>
-                  </w:r>
-                  <w:proofErr w:type="spellStart"/>
-                  <w:r>
-                    <w:rPr>
-                      <w:rFonts w:cs="Arial"/>
-                      <w:szCs w:val="24"/>
-                    </w:rPr>
-                    <w:t>Kết</w:t>
-                  </w:r>
-                  <w:proofErr w:type="spellEnd"/>
-                  <w:r>
-                    <w:rPr>
-                      <w:rFonts w:cs="Arial"/>
-                      <w:szCs w:val="24"/>
-                    </w:rPr>
-                    <w:t xml:space="preserve"> </w:t>
-                  </w:r>
-                  <w:proofErr w:type="spellStart"/>
-                  <w:r>
-                    <w:rPr>
-                      <w:rFonts w:cs="Arial"/>
-                      <w:szCs w:val="24"/>
-                    </w:rPr>
-                    <w:t>thúc</w:t>
-                  </w:r>
-                  <w:proofErr w:type="spellEnd"/>
-                  <w:r>
-                    <w:rPr>
-                      <w:rFonts w:cs="Arial"/>
-                      <w:szCs w:val="24"/>
-                    </w:rPr>
-                    <w:t>: textbox.</w:t>
-                  </w:r>
+                    <w:t>- Kết thúc: textbox.</w:t>
+                  </w:r>
+                  <w:bookmarkEnd w:id="25"/>
                   <w:bookmarkEnd w:id="26"/>
-                  <w:bookmarkEnd w:id="27"/>
                 </w:p>
                 <w:p>
                   <w:pPr>
@@ -2073,158 +1373,14 @@
                       <w:szCs w:val="24"/>
                     </w:rPr>
                     <w:lastRenderedPageBreak/>
-                    <w:t xml:space="preserve">- </w:t>
-                  </w:r>
-                  <w:proofErr w:type="spellStart"/>
-                  <w:r>
-                    <w:rPr>
-                      <w:rFonts w:cs="Arial"/>
-                      <w:szCs w:val="24"/>
-                    </w:rPr>
-                    <w:t>Thời</w:t>
-                  </w:r>
-                  <w:proofErr w:type="spellEnd"/>
-                  <w:r>
-                    <w:rPr>
-                      <w:rFonts w:cs="Arial"/>
-                      <w:szCs w:val="24"/>
-                    </w:rPr>
-                    <w:t xml:space="preserve"> </w:t>
-                  </w:r>
-                  <w:proofErr w:type="spellStart"/>
-                  <w:r>
-                    <w:rPr>
-                      <w:rFonts w:cs="Arial"/>
-                      <w:szCs w:val="24"/>
-                    </w:rPr>
-                    <w:t>gian</w:t>
-                  </w:r>
-                  <w:proofErr w:type="spellEnd"/>
-                  <w:r>
-                    <w:rPr>
-                      <w:rFonts w:cs="Arial"/>
-                      <w:szCs w:val="24"/>
-                    </w:rPr>
-                    <w:t xml:space="preserve"> </w:t>
-                  </w:r>
-                  <w:proofErr w:type="spellStart"/>
-                  <w:r>
-                    <w:rPr>
-                      <w:rFonts w:cs="Arial"/>
-                      <w:szCs w:val="24"/>
-                    </w:rPr>
-                    <w:t>khởi</w:t>
-                  </w:r>
-                  <w:proofErr w:type="spellEnd"/>
-                  <w:r>
-                    <w:rPr>
-                      <w:rFonts w:cs="Arial"/>
-                      <w:szCs w:val="24"/>
-                    </w:rPr>
-                    <w:t xml:space="preserve"> </w:t>
-                  </w:r>
-                  <w:proofErr w:type="spellStart"/>
-                  <w:r>
-                    <w:rPr>
-                      <w:rFonts w:cs="Arial"/>
-                      <w:szCs w:val="24"/>
-                    </w:rPr>
-                    <w:t>hành</w:t>
-                  </w:r>
-                  <w:proofErr w:type="spellEnd"/>
-                  <w:r>
-                    <w:rPr>
-                      <w:rFonts w:cs="Arial"/>
-                      <w:szCs w:val="24"/>
-                    </w:rPr>
-                    <w:t xml:space="preserve">: </w:t>
-                  </w:r>
-                  <w:proofErr w:type="spellStart"/>
-                  <w:r>
-                    <w:rPr>
-                      <w:rFonts w:cs="Arial"/>
-                      <w:szCs w:val="24"/>
-                    </w:rPr>
-                    <w:t>datetime</w:t>
-                  </w:r>
-                  <w:proofErr w:type="spellEnd"/>
-                  <w:r>
-                    <w:rPr>
-                      <w:rFonts w:cs="Arial"/>
-                      <w:szCs w:val="24"/>
-                    </w:rPr>
-                    <w:t xml:space="preserve"> picker</w:t>
-                  </w:r>
-                  <w:r>
-                    <w:rPr>
-                      <w:rFonts w:cs="Arial"/>
-                      <w:szCs w:val="24"/>
-                    </w:rPr>
-                    <w:t>, required of “</w:t>
-                  </w:r>
-                  <w:proofErr w:type="spellStart"/>
-                  <w:r>
-                    <w:rPr>
-                      <w:rFonts w:cs="Arial"/>
-                      <w:szCs w:val="24"/>
-                    </w:rPr>
-                    <w:t>Khởi</w:t>
-                  </w:r>
-                  <w:proofErr w:type="spellEnd"/>
-                  <w:r>
-                    <w:rPr>
-                      <w:rFonts w:cs="Arial"/>
-                      <w:szCs w:val="24"/>
-                    </w:rPr>
-                    <w:t xml:space="preserve"> </w:t>
-                  </w:r>
-                  <w:proofErr w:type="spellStart"/>
-                  <w:r>
-                    <w:rPr>
-                      <w:rFonts w:cs="Arial"/>
-                      <w:szCs w:val="24"/>
-                    </w:rPr>
-                    <w:t>hành</w:t>
-                  </w:r>
-                  <w:proofErr w:type="spellEnd"/>
-                  <w:r>
-                    <w:rPr>
-                      <w:rFonts w:cs="Arial"/>
-                      <w:szCs w:val="24"/>
-                    </w:rPr>
-                    <w:t>” and “</w:t>
-                  </w:r>
-                  <w:proofErr w:type="spellStart"/>
-                  <w:r>
-                    <w:rPr>
-                      <w:rFonts w:cs="Arial"/>
-                      <w:szCs w:val="24"/>
-                    </w:rPr>
-                    <w:t>Kết</w:t>
-                  </w:r>
-                  <w:proofErr w:type="spellEnd"/>
-                  <w:r>
-                    <w:rPr>
-                      <w:rFonts w:cs="Arial"/>
-                      <w:szCs w:val="24"/>
-                    </w:rPr>
-                    <w:t xml:space="preserve"> </w:t>
-                  </w:r>
-                  <w:proofErr w:type="spellStart"/>
-                  <w:r>
-                    <w:rPr>
-                      <w:rFonts w:cs="Arial"/>
-                      <w:szCs w:val="24"/>
-                    </w:rPr>
-                    <w:t>thúc</w:t>
-                  </w:r>
-                  <w:proofErr w:type="spellEnd"/>
-                  <w:r>
-                    <w:rPr>
-                      <w:rFonts w:cs="Arial"/>
-                      <w:szCs w:val="24"/>
-                    </w:rPr>
-                    <w:t>”</w:t>
+                    <w:t>- Thời gian khởi hành: datetime picker</w:t>
+                  </w:r>
+                  <w:r>
+                    <w:rPr>
+                      <w:rFonts w:cs="Arial"/>
+                      <w:szCs w:val="24"/>
+                    </w:rPr>
+                    <w:t>, required of “Khởi hành” and “Kết thúc”</w:t>
                   </w:r>
                   <w:r>
                     <w:rPr>
@@ -2247,142 +1403,14 @@
                       <w:rFonts w:cs="Arial"/>
                       <w:szCs w:val="24"/>
                     </w:rPr>
-                    <w:t xml:space="preserve">- </w:t>
-                  </w:r>
-                  <w:proofErr w:type="spellStart"/>
-                  <w:r>
-                    <w:rPr>
-                      <w:rFonts w:cs="Arial"/>
-                      <w:szCs w:val="24"/>
-                    </w:rPr>
-                    <w:t>Thời</w:t>
-                  </w:r>
-                  <w:proofErr w:type="spellEnd"/>
-                  <w:r>
-                    <w:rPr>
-                      <w:rFonts w:cs="Arial"/>
-                      <w:szCs w:val="24"/>
-                    </w:rPr>
-                    <w:t xml:space="preserve"> </w:t>
-                  </w:r>
-                  <w:proofErr w:type="spellStart"/>
-                  <w:r>
-                    <w:rPr>
-                      <w:rFonts w:cs="Arial"/>
-                      <w:szCs w:val="24"/>
-                    </w:rPr>
-                    <w:t>gian</w:t>
-                  </w:r>
-                  <w:proofErr w:type="spellEnd"/>
-                  <w:r>
-                    <w:rPr>
-                      <w:rFonts w:cs="Arial"/>
-                      <w:szCs w:val="24"/>
-                    </w:rPr>
-                    <w:t xml:space="preserve"> </w:t>
-                  </w:r>
-                  <w:proofErr w:type="spellStart"/>
-                  <w:r>
-                    <w:rPr>
-                      <w:rFonts w:cs="Arial"/>
-                      <w:szCs w:val="24"/>
-                    </w:rPr>
-                    <w:t>đến</w:t>
-                  </w:r>
-                  <w:proofErr w:type="spellEnd"/>
-                  <w:r>
-                    <w:rPr>
-                      <w:rFonts w:cs="Arial"/>
-                      <w:szCs w:val="24"/>
-                    </w:rPr>
-                    <w:t xml:space="preserve">: </w:t>
-                  </w:r>
-                  <w:proofErr w:type="spellStart"/>
-                  <w:r>
-                    <w:rPr>
-                      <w:rFonts w:cs="Arial"/>
-                      <w:szCs w:val="24"/>
-                    </w:rPr>
-                    <w:t>datetime</w:t>
-                  </w:r>
-                  <w:proofErr w:type="spellEnd"/>
-                  <w:r>
-                    <w:rPr>
-                      <w:rFonts w:cs="Arial"/>
-                      <w:szCs w:val="24"/>
-                    </w:rPr>
-                    <w:t xml:space="preserve"> picker</w:t>
-                  </w:r>
-                  <w:r>
-                    <w:rPr>
-                      <w:rFonts w:cs="Arial"/>
-                      <w:szCs w:val="24"/>
-                    </w:rPr>
-                    <w:t>, required of “</w:t>
-                  </w:r>
-                  <w:proofErr w:type="spellStart"/>
-                  <w:r>
-                    <w:rPr>
-                      <w:rFonts w:cs="Arial"/>
-                      <w:szCs w:val="24"/>
-                    </w:rPr>
-                    <w:t>Thời</w:t>
-                  </w:r>
-                  <w:proofErr w:type="spellEnd"/>
-                  <w:r>
-                    <w:rPr>
-                      <w:rFonts w:cs="Arial"/>
-                      <w:szCs w:val="24"/>
-                    </w:rPr>
-                    <w:t xml:space="preserve"> </w:t>
-                  </w:r>
-                  <w:proofErr w:type="spellStart"/>
-                  <w:r>
-                    <w:rPr>
-                      <w:rFonts w:cs="Arial"/>
-                      <w:szCs w:val="24"/>
-                    </w:rPr>
-                    <w:t>gian</w:t>
-                  </w:r>
-                  <w:proofErr w:type="spellEnd"/>
-                  <w:r>
-                    <w:rPr>
-                      <w:rFonts w:cs="Arial"/>
-                      <w:szCs w:val="24"/>
-                    </w:rPr>
-                    <w:t xml:space="preserve"> </w:t>
-                  </w:r>
-                  <w:proofErr w:type="spellStart"/>
-                  <w:r>
-                    <w:rPr>
-                      <w:rFonts w:cs="Arial"/>
-                      <w:szCs w:val="24"/>
-                    </w:rPr>
-                    <w:t>khởi</w:t>
-                  </w:r>
-                  <w:proofErr w:type="spellEnd"/>
-                  <w:r>
-                    <w:rPr>
-                      <w:rFonts w:cs="Arial"/>
-                      <w:szCs w:val="24"/>
-                    </w:rPr>
-                    <w:t xml:space="preserve"> </w:t>
-                  </w:r>
-                  <w:proofErr w:type="spellStart"/>
-                  <w:r>
-                    <w:rPr>
-                      <w:rFonts w:cs="Arial"/>
-                      <w:szCs w:val="24"/>
-                    </w:rPr>
-                    <w:t>hành</w:t>
-                  </w:r>
-                  <w:proofErr w:type="spellEnd"/>
-                  <w:r>
-                    <w:rPr>
-                      <w:rFonts w:cs="Arial"/>
-                      <w:szCs w:val="24"/>
-                    </w:rPr>
-                    <w:t>”</w:t>
+                    <w:t>- Thời gian đến: datetime picker</w:t>
+                  </w:r>
+                  <w:r>
+                    <w:rPr>
+                      <w:rFonts w:cs="Arial"/>
+                      <w:szCs w:val="24"/>
+                    </w:rPr>
+                    <w:t>, required of “Thời gian khởi hành”</w:t>
                   </w:r>
                   <w:r>
                     <w:rPr>
@@ -2399,47 +1427,13 @@
                     <w:br/>
                     <w:t xml:space="preserve">- </w:t>
                   </w:r>
-                  <w:proofErr w:type="spellStart"/>
-                  <w:r>
-                    <w:rPr>
-                      <w:rFonts w:cs="Arial"/>
-                      <w:szCs w:val="24"/>
-                    </w:rPr>
-                    <w:t>Tìm</w:t>
-                  </w:r>
-                  <w:proofErr w:type="spellEnd"/>
-                  <w:r>
-                    <w:rPr>
-                      <w:rFonts w:cs="Arial"/>
-                      <w:szCs w:val="24"/>
-                    </w:rPr>
-                    <w:t xml:space="preserve"> </w:t>
-                  </w:r>
-                  <w:proofErr w:type="spellStart"/>
-                  <w:r>
-                    <w:rPr>
-                      <w:rFonts w:cs="Arial"/>
-                      <w:szCs w:val="24"/>
-                    </w:rPr>
-                    <w:t>tài</w:t>
-                  </w:r>
-                  <w:proofErr w:type="spellEnd"/>
-                  <w:r>
-                    <w:rPr>
-                      <w:rFonts w:cs="Arial"/>
-                      <w:szCs w:val="24"/>
-                    </w:rPr>
-                    <w:t xml:space="preserve"> </w:t>
-                  </w:r>
-                  <w:proofErr w:type="spellStart"/>
-                  <w:r>
-                    <w:rPr>
-                      <w:rFonts w:cs="Arial"/>
-                      <w:szCs w:val="24"/>
-                    </w:rPr>
-                    <w:t>xế</w:t>
-                  </w:r>
-                  <w:proofErr w:type="spellEnd"/>
+                  <w:r>
+                    <w:rPr>
+                      <w:rFonts w:cs="Arial"/>
+                      <w:szCs w:val="24"/>
+                    </w:rPr>
+                    <w:t>Tìm tài xế</w:t>
+                  </w:r>
                   <w:r>
                     <w:rPr>
                       <w:rFonts w:cs="Arial"/>
@@ -2451,9 +1445,9 @@
               </w:tc>
             </w:tr>
           </w:tbl>
+          <w:bookmarkEnd w:id="8"/>
           <w:bookmarkEnd w:id="9"/>
           <w:bookmarkEnd w:id="10"/>
-          <w:bookmarkEnd w:id="11"/>
           <w:p>
             <w:pPr>
               <w:spacing w:line="240" w:lineRule="auto"/>
@@ -2482,8 +1476,8 @@
                 <w:szCs w:val="24"/>
               </w:rPr>
             </w:pPr>
-            <w:bookmarkStart w:id="28" w:name="OLE_LINK35"/>
-            <w:bookmarkStart w:id="29" w:name="OLE_LINK36"/>
+            <w:bookmarkStart w:id="27" w:name="OLE_LINK35"/>
+            <w:bookmarkStart w:id="28" w:name="OLE_LINK36"/>
             <w:r>
               <w:rPr>
                 <w:color w:val="000000"/>
@@ -2621,49 +1615,7 @@
                     <w:rPr>
                       <w:color w:val="000000"/>
                     </w:rPr>
-                    <w:t>Fill fields and click “</w:t>
-                  </w:r>
-                  <w:proofErr w:type="spellStart"/>
-                  <w:r>
-                    <w:rPr>
-                      <w:color w:val="000000"/>
-                    </w:rPr>
-                    <w:t>Tìm</w:t>
-                  </w:r>
-                  <w:proofErr w:type="spellEnd"/>
-                  <w:r>
-                    <w:rPr>
-                      <w:color w:val="000000"/>
-                    </w:rPr>
-                    <w:t xml:space="preserve"> </w:t>
-                  </w:r>
-                  <w:proofErr w:type="spellStart"/>
-                  <w:r>
-                    <w:rPr>
-                      <w:color w:val="000000"/>
-                    </w:rPr>
-                    <w:t>tài</w:t>
-                  </w:r>
-                  <w:proofErr w:type="spellEnd"/>
-                  <w:r>
-                    <w:rPr>
-                      <w:color w:val="000000"/>
-                    </w:rPr>
-                    <w:t xml:space="preserve"> </w:t>
-                  </w:r>
-                  <w:proofErr w:type="spellStart"/>
-                  <w:r>
-                    <w:rPr>
-                      <w:color w:val="000000"/>
-                    </w:rPr>
-                    <w:t>xế</w:t>
-                  </w:r>
-                  <w:proofErr w:type="spellEnd"/>
-                  <w:r>
-                    <w:rPr>
-                      <w:color w:val="000000"/>
-                    </w:rPr>
-                    <w:t>”</w:t>
+                    <w:t>Fill fields and click “Tìm tài xế”</w:t>
                   </w:r>
                 </w:p>
               </w:tc>
@@ -2697,155 +1649,7 @@
                     <w:rPr>
                       <w:color w:val="000000"/>
                     </w:rPr>
-                    <w:t>. Each truck driver display “</w:t>
-                  </w:r>
-                  <w:proofErr w:type="spellStart"/>
-                  <w:r>
-                    <w:rPr>
-                      <w:color w:val="000000"/>
-                    </w:rPr>
-                    <w:t>Tên</w:t>
-                  </w:r>
-                  <w:proofErr w:type="spellEnd"/>
-                  <w:r>
-                    <w:rPr>
-                      <w:color w:val="000000"/>
-                    </w:rPr>
-                    <w:t xml:space="preserve"> </w:t>
-                  </w:r>
-                  <w:proofErr w:type="spellStart"/>
-                  <w:r>
-                    <w:rPr>
-                      <w:color w:val="000000"/>
-                    </w:rPr>
-                    <w:t>tài</w:t>
-                  </w:r>
-                  <w:proofErr w:type="spellEnd"/>
-                  <w:r>
-                    <w:rPr>
-                      <w:color w:val="000000"/>
-                    </w:rPr>
-                    <w:t xml:space="preserve"> </w:t>
-                  </w:r>
-                  <w:proofErr w:type="spellStart"/>
-                  <w:r>
-                    <w:rPr>
-                      <w:color w:val="000000"/>
-                    </w:rPr>
-                    <w:t>xế</w:t>
-                  </w:r>
-                  <w:proofErr w:type="spellEnd"/>
-                  <w:r>
-                    <w:rPr>
-                      <w:color w:val="000000"/>
-                    </w:rPr>
-                    <w:t>”, “</w:t>
-                  </w:r>
-                  <w:proofErr w:type="spellStart"/>
-                  <w:r>
-                    <w:rPr>
-                      <w:color w:val="000000"/>
-                    </w:rPr>
-                    <w:t>trọng</w:t>
-                  </w:r>
-                  <w:proofErr w:type="spellEnd"/>
-                  <w:r>
-                    <w:rPr>
-                      <w:color w:val="000000"/>
-                    </w:rPr>
-                    <w:t xml:space="preserve"> </w:t>
-                  </w:r>
-                  <w:proofErr w:type="spellStart"/>
-                  <w:r>
-                    <w:rPr>
-                      <w:color w:val="000000"/>
-                    </w:rPr>
-                    <w:t>tải</w:t>
-                  </w:r>
-                  <w:proofErr w:type="spellEnd"/>
-                  <w:r>
-                    <w:rPr>
-                      <w:color w:val="000000"/>
-                    </w:rPr>
-                    <w:t>”, “</w:t>
-                  </w:r>
-                  <w:proofErr w:type="spellStart"/>
-                  <w:r>
-                    <w:rPr>
-                      <w:color w:val="000000"/>
-                    </w:rPr>
-                    <w:t>thùng</w:t>
-                  </w:r>
-                  <w:proofErr w:type="spellEnd"/>
-                  <w:r>
-                    <w:rPr>
-                      <w:color w:val="000000"/>
-                    </w:rPr>
-                    <w:t xml:space="preserve"> </w:t>
-                  </w:r>
-                  <w:proofErr w:type="spellStart"/>
-                  <w:r>
-                    <w:rPr>
-                      <w:color w:val="000000"/>
-                    </w:rPr>
-                    <w:t>đông</w:t>
-                  </w:r>
-                  <w:proofErr w:type="spellEnd"/>
-                  <w:r>
-                    <w:rPr>
-                      <w:color w:val="000000"/>
-                    </w:rPr>
-                    <w:t>”</w:t>
-                  </w:r>
-                  <w:proofErr w:type="gramStart"/>
-                  <w:r>
-                    <w:rPr>
-                      <w:color w:val="000000"/>
-                    </w:rPr>
-                    <w:t>,…</w:t>
-                  </w:r>
-                  <w:proofErr w:type="gramEnd"/>
-                  <w:r>
-                    <w:rPr>
-                      <w:color w:val="000000"/>
-                    </w:rPr>
-                    <w:t xml:space="preserve">“Deal” or “Cant deal”. The list of truck driver will </w:t>
-                  </w:r>
-                  <w:proofErr w:type="spellStart"/>
-                  <w:r>
-                    <w:rPr>
-                      <w:color w:val="000000"/>
-                    </w:rPr>
-                    <w:t>by</w:t>
-                  </w:r>
-                  <w:proofErr w:type="spellEnd"/>
-                  <w:r>
-                    <w:rPr>
-                      <w:color w:val="000000"/>
-                    </w:rPr>
-                    <w:t xml:space="preserve"> sorted by </w:t>
-                  </w:r>
-                  <w:proofErr w:type="spellStart"/>
-                  <w:proofErr w:type="gramStart"/>
-                  <w:r>
-                    <w:rPr>
-                      <w:color w:val="000000"/>
-                    </w:rPr>
-                    <w:t>tên</w:t>
-                  </w:r>
-                  <w:proofErr w:type="spellEnd"/>
-                  <w:r>
-                    <w:rPr>
-                      <w:color w:val="000000"/>
-                    </w:rPr>
-                    <w:t>, ….</w:t>
-                  </w:r>
-                  <w:proofErr w:type="gramEnd"/>
-                  <w:r>
-                    <w:rPr>
-                      <w:color w:val="000000"/>
-                    </w:rPr>
-                    <w:t xml:space="preserve"> [Exception1]</w:t>
+                    <w:t>. Each truck driver display “Tên tài xế”, “trọng tải”, “thùng đông”,…“Deal” or “Cant deal”. The list of truck driver will by sorted by tên, …. [Exception1]</w:t>
                   </w:r>
                 </w:p>
               </w:tc>
@@ -2997,49 +1801,7 @@
                     <w:rPr>
                       <w:color w:val="000000"/>
                     </w:rPr>
-                    <w:t>Click “</w:t>
-                  </w:r>
-                  <w:proofErr w:type="spellStart"/>
-                  <w:r>
-                    <w:rPr>
-                      <w:color w:val="000000"/>
-                    </w:rPr>
-                    <w:t>Tìm</w:t>
-                  </w:r>
-                  <w:proofErr w:type="spellEnd"/>
-                  <w:r>
-                    <w:rPr>
-                      <w:color w:val="000000"/>
-                    </w:rPr>
-                    <w:t xml:space="preserve"> </w:t>
-                  </w:r>
-                  <w:proofErr w:type="spellStart"/>
-                  <w:r>
-                    <w:rPr>
-                      <w:color w:val="000000"/>
-                    </w:rPr>
-                    <w:t>tài</w:t>
-                  </w:r>
-                  <w:proofErr w:type="spellEnd"/>
-                  <w:r>
-                    <w:rPr>
-                      <w:color w:val="000000"/>
-                    </w:rPr>
-                    <w:t xml:space="preserve"> </w:t>
-                  </w:r>
-                  <w:proofErr w:type="spellStart"/>
-                  <w:r>
-                    <w:rPr>
-                      <w:color w:val="000000"/>
-                    </w:rPr>
-                    <w:t>xế</w:t>
-                  </w:r>
-                  <w:proofErr w:type="spellEnd"/>
-                  <w:r>
-                    <w:rPr>
-                      <w:color w:val="000000"/>
-                    </w:rPr>
-                    <w:t>”</w:t>
+                    <w:t>Click “Tìm tài xế”</w:t>
                   </w:r>
                 </w:p>
               </w:tc>
@@ -3060,161 +1822,13 @@
                     <w:rPr>
                       <w:color w:val="000000"/>
                     </w:rPr>
-                    <w:t>System will show random 20 truck drivers. Each truck driver display “</w:t>
-                  </w:r>
-                  <w:proofErr w:type="spellStart"/>
-                  <w:r>
-                    <w:rPr>
-                      <w:color w:val="000000"/>
-                    </w:rPr>
-                    <w:t>Tên</w:t>
-                  </w:r>
-                  <w:proofErr w:type="spellEnd"/>
-                  <w:r>
-                    <w:rPr>
-                      <w:color w:val="000000"/>
-                    </w:rPr>
-                    <w:t xml:space="preserve"> </w:t>
-                  </w:r>
-                  <w:proofErr w:type="spellStart"/>
-                  <w:r>
-                    <w:rPr>
-                      <w:color w:val="000000"/>
-                    </w:rPr>
-                    <w:t>tài</w:t>
-                  </w:r>
-                  <w:proofErr w:type="spellEnd"/>
-                  <w:r>
-                    <w:rPr>
-                      <w:color w:val="000000"/>
-                    </w:rPr>
-                    <w:t xml:space="preserve"> </w:t>
-                  </w:r>
-                  <w:proofErr w:type="spellStart"/>
-                  <w:r>
-                    <w:rPr>
-                      <w:color w:val="000000"/>
-                    </w:rPr>
-                    <w:t>xế</w:t>
-                  </w:r>
-                  <w:proofErr w:type="spellEnd"/>
-                  <w:r>
-                    <w:rPr>
-                      <w:color w:val="000000"/>
-                    </w:rPr>
-                    <w:t>”, “</w:t>
-                  </w:r>
-                  <w:proofErr w:type="spellStart"/>
-                  <w:r>
-                    <w:rPr>
-                      <w:color w:val="000000"/>
-                    </w:rPr>
-                    <w:t>trọng</w:t>
-                  </w:r>
-                  <w:proofErr w:type="spellEnd"/>
-                  <w:r>
-                    <w:rPr>
-                      <w:color w:val="000000"/>
-                    </w:rPr>
-                    <w:t xml:space="preserve"> </w:t>
-                  </w:r>
-                  <w:proofErr w:type="spellStart"/>
-                  <w:r>
-                    <w:rPr>
-                      <w:color w:val="000000"/>
-                    </w:rPr>
-                    <w:t>tải</w:t>
-                  </w:r>
-                  <w:proofErr w:type="spellEnd"/>
-                  <w:r>
-                    <w:rPr>
-                      <w:color w:val="000000"/>
-                    </w:rPr>
-                    <w:t>”, “</w:t>
-                  </w:r>
-                  <w:proofErr w:type="spellStart"/>
-                  <w:r>
-                    <w:rPr>
-                      <w:color w:val="000000"/>
-                    </w:rPr>
-                    <w:t>thùng</w:t>
-                  </w:r>
-                  <w:proofErr w:type="spellEnd"/>
-                  <w:r>
-                    <w:rPr>
-                      <w:color w:val="000000"/>
-                    </w:rPr>
-                    <w:t xml:space="preserve"> </w:t>
-                  </w:r>
-                  <w:proofErr w:type="spellStart"/>
-                  <w:r>
-                    <w:rPr>
-                      <w:color w:val="000000"/>
-                    </w:rPr>
-                    <w:t>đông</w:t>
-                  </w:r>
-                  <w:proofErr w:type="spellEnd"/>
-                  <w:r>
-                    <w:rPr>
-                      <w:color w:val="000000"/>
-                    </w:rPr>
-                    <w:t>”</w:t>
-                  </w:r>
-                  <w:proofErr w:type="gramStart"/>
-                  <w:r>
-                    <w:rPr>
-                      <w:color w:val="000000"/>
-                    </w:rPr>
-                    <w:t>,…</w:t>
-                  </w:r>
-                  <w:proofErr w:type="gramEnd"/>
-                  <w:r>
-                    <w:rPr>
-                      <w:color w:val="000000"/>
-                    </w:rPr>
-                    <w:t xml:space="preserve">“Deal” or “Cant deal”. The list of truck driver will </w:t>
-                  </w:r>
-                  <w:proofErr w:type="spellStart"/>
-                  <w:r>
-                    <w:rPr>
-                      <w:color w:val="000000"/>
-                    </w:rPr>
-                    <w:t>by</w:t>
-                  </w:r>
-                  <w:proofErr w:type="spellEnd"/>
-                  <w:r>
-                    <w:rPr>
-                      <w:color w:val="000000"/>
-                    </w:rPr>
-                    <w:t xml:space="preserve"> sorted by </w:t>
-                  </w:r>
-                  <w:proofErr w:type="spellStart"/>
-                  <w:proofErr w:type="gramStart"/>
-                  <w:r>
-                    <w:rPr>
-                      <w:color w:val="000000"/>
-                    </w:rPr>
-                    <w:t>tên</w:t>
-                  </w:r>
-                  <w:proofErr w:type="spellEnd"/>
-                  <w:r>
-                    <w:rPr>
-                      <w:color w:val="000000"/>
-                    </w:rPr>
-                    <w:t>, ….</w:t>
-                  </w:r>
-                  <w:proofErr w:type="gramEnd"/>
-                  <w:r>
-                    <w:rPr>
-                      <w:color w:val="000000"/>
-                    </w:rPr>
-                    <w:t xml:space="preserve"> [Exception1]</w:t>
+                    <w:t>System will show random 20 truck drivers. Each truck driver display “Tên tài xế”, “trọng tải”, “thùng đông”,…“Deal” or “Cant deal”. The list of truck driver will by sorted by tên, …. [Exception1]</w:t>
                   </w:r>
                 </w:p>
               </w:tc>
             </w:tr>
+            <w:bookmarkEnd w:id="27"/>
             <w:bookmarkEnd w:id="28"/>
-            <w:bookmarkEnd w:id="29"/>
           </w:tbl>
           <w:p>
             <w:pPr>
@@ -3302,8 +1916,8 @@
                       <w:szCs w:val="24"/>
                     </w:rPr>
                   </w:pPr>
-                  <w:bookmarkStart w:id="30" w:name="OLE_LINK41"/>
-                  <w:bookmarkStart w:id="31" w:name="OLE_LINK42"/>
+                  <w:bookmarkStart w:id="29" w:name="OLE_LINK41"/>
+                  <w:bookmarkStart w:id="30" w:name="OLE_LINK42"/>
                   <w:r>
                     <w:rPr>
                       <w:rFonts w:cs="Arial"/>
@@ -3465,8 +2079,8 @@
                 </w:p>
               </w:tc>
             </w:tr>
+            <w:bookmarkEnd w:id="29"/>
             <w:bookmarkEnd w:id="30"/>
-            <w:bookmarkEnd w:id="31"/>
           </w:tbl>
           <w:p>
             <w:pPr>
@@ -3544,8 +2158,8 @@
                 <w:lang w:val="en-US" w:eastAsia="ja-JP"/>
               </w:rPr>
             </w:pPr>
-            <w:bookmarkStart w:id="32" w:name="OLE_LINK43"/>
-            <w:bookmarkStart w:id="33" w:name="OLE_LINK44"/>
+            <w:bookmarkStart w:id="31" w:name="OLE_LINK43"/>
+            <w:bookmarkStart w:id="32" w:name="OLE_LINK44"/>
             <w:r>
               <w:rPr>
                 <w:rFonts w:ascii="Arial" w:hAnsi="Arial" w:cs="Arial"/>
@@ -3573,8 +2187,8 @@
               </w:rPr>
               <w:t>.</w:t>
             </w:r>
+            <w:bookmarkEnd w:id="31"/>
             <w:bookmarkEnd w:id="32"/>
-            <w:bookmarkEnd w:id="33"/>
           </w:p>
         </w:tc>
       </w:tr>
@@ -3608,11 +2222,11 @@
         <w:jc w:val="center"/>
       </w:pPr>
       <w:r>
-        <w:object w:dxaOrig="9540" w:dyaOrig="2521">
+        <w:object w:dxaOrig="9540" w:dyaOrig="2521" w14:anchorId="5DD9E87B">
           <v:shape id="_x0000_i1026" type="#_x0000_t75" style="width:468pt;height:123.75pt" o:ole="">
             <v:imagedata r:id="rId7" o:title=""/>
           </v:shape>
-          <o:OLEObject Type="Embed" ProgID="Visio.Drawing.15" ShapeID="_x0000_i1026" DrawAspect="Content" ObjectID="_1483070023" r:id="rId8"/>
+          <o:OLEObject Type="Embed" ProgID="Visio.Drawing.15" ShapeID="_x0000_i1026" DrawAspect="Content" ObjectID="_1483186084" r:id="rId8"/>
         </w:object>
       </w:r>
     </w:p>
@@ -3818,6 +2432,7 @@
                 <w:rFonts w:cs="Arial"/>
                 <w:color w:val="000000"/>
                 <w:szCs w:val="24"/>
+                <w:highlight w:val="yellow"/>
               </w:rPr>
               <w:t>View notification</w:t>
             </w:r>
@@ -3869,33 +2484,8 @@
                 <w:rFonts w:cs="Arial"/>
                 <w:szCs w:val="24"/>
               </w:rPr>
-              <w:t xml:space="preserve">Nguyen </w:t>
-            </w:r>
-            <w:proofErr w:type="spellStart"/>
-            <w:r>
-              <w:rPr>
-                <w:rFonts w:cs="Arial"/>
-                <w:szCs w:val="24"/>
-              </w:rPr>
-              <w:t>Duy</w:t>
-            </w:r>
-            <w:proofErr w:type="spellEnd"/>
-            <w:r>
-              <w:rPr>
-                <w:rFonts w:cs="Arial"/>
-                <w:szCs w:val="24"/>
-              </w:rPr>
-              <w:t xml:space="preserve"> </w:t>
-            </w:r>
-            <w:proofErr w:type="spellStart"/>
-            <w:r>
-              <w:rPr>
-                <w:rFonts w:cs="Arial"/>
-                <w:szCs w:val="24"/>
-              </w:rPr>
-              <w:t>Khuong</w:t>
-            </w:r>
-            <w:proofErr w:type="spellEnd"/>
+              <w:t>Nguyen Duy Khuong</w:t>
+            </w:r>
           </w:p>
         </w:tc>
       </w:tr>
@@ -4257,7 +2847,26 @@
                 <w:szCs w:val="24"/>
                 <w:lang w:val="en-US" w:eastAsia="ja-JP"/>
               </w:rPr>
-              <w:t xml:space="preserve"> deal for owner</w:t>
+              <w:t xml:space="preserve"> deal </w:t>
+            </w:r>
+            <w:r>
+              <w:rPr>
+                <w:rFonts w:ascii="Arial" w:hAnsi="Arial" w:cs="Arial"/>
+                <w:sz w:val="24"/>
+                <w:szCs w:val="24"/>
+                <w:highlight w:val="yellow"/>
+                <w:lang w:val="en-US" w:eastAsia="ja-JP"/>
+              </w:rPr>
+              <w:t>for</w:t>
+            </w:r>
+            <w:r>
+              <w:rPr>
+                <w:rFonts w:ascii="Arial" w:hAnsi="Arial" w:cs="Arial"/>
+                <w:sz w:val="24"/>
+                <w:szCs w:val="24"/>
+                <w:lang w:val="en-US" w:eastAsia="ja-JP"/>
+              </w:rPr>
+              <w:t xml:space="preserve"> owner</w:t>
             </w:r>
             <w:r>
               <w:rPr>
@@ -4719,7 +3328,22 @@
                 <w:rFonts w:cs="Arial"/>
                 <w:szCs w:val="24"/>
               </w:rPr>
-              <w:t xml:space="preserve"> N/A</w:t>
+              <w:t xml:space="preserve"> N/</w:t>
+            </w:r>
+            <w:commentRangeStart w:id="33"/>
+            <w:r>
+              <w:rPr>
+                <w:rFonts w:cs="Arial"/>
+                <w:szCs w:val="24"/>
+              </w:rPr>
+              <w:t>A</w:t>
+            </w:r>
+            <w:commentRangeEnd w:id="33"/>
+            <w:r>
+              <w:rPr>
+                <w:rStyle w:val="CommentReference"/>
+              </w:rPr>
+              <w:commentReference w:id="33"/>
             </w:r>
           </w:p>
           <w:p>
@@ -4870,17 +3494,25 @@
         </w:rPr>
       </w:pPr>
     </w:p>
+    <w:commentRangeStart w:id="36"/>
     <w:p>
       <w:pPr>
         <w:jc w:val="center"/>
       </w:pPr>
       <w:r>
-        <w:object w:dxaOrig="9765" w:dyaOrig="2881">
+        <w:object w:dxaOrig="9765" w:dyaOrig="2881" w14:anchorId="0BB89C4A">
           <v:shape id="_x0000_i1027" type="#_x0000_t75" style="width:468pt;height:138pt" o:ole="">
-            <v:imagedata r:id="rId9" o:title=""/>
+            <v:imagedata r:id="rId11" o:title=""/>
           </v:shape>
-          <o:OLEObject Type="Embed" ProgID="Visio.Drawing.15" ShapeID="_x0000_i1027" DrawAspect="Content" ObjectID="_1483070024" r:id="rId10"/>
+          <o:OLEObject Type="Embed" ProgID="Visio.Drawing.15" ShapeID="_x0000_i1027" DrawAspect="Content" ObjectID="_1483186085" r:id="rId12"/>
         </w:object>
+      </w:r>
+      <w:commentRangeEnd w:id="36"/>
+      <w:r>
+        <w:rPr>
+          <w:rStyle w:val="CommentReference"/>
+        </w:rPr>
+        <w:commentReference w:id="36"/>
       </w:r>
     </w:p>
     <w:p>
@@ -4892,8 +3524,8 @@
           <w:szCs w:val="24"/>
         </w:rPr>
       </w:pPr>
-      <w:bookmarkStart w:id="36" w:name="OLE_LINK8"/>
-      <w:bookmarkStart w:id="37" w:name="OLE_LINK9"/>
+      <w:bookmarkStart w:id="37" w:name="OLE_LINK8"/>
+      <w:bookmarkStart w:id="38" w:name="OLE_LINK9"/>
       <w:r>
         <w:rPr>
           <w:rFonts w:cs="Arial"/>
@@ -4938,10 +3570,10 @@
                 <w:szCs w:val="24"/>
               </w:rPr>
             </w:pPr>
-            <w:bookmarkStart w:id="38" w:name="OLE_LINK1"/>
-            <w:bookmarkStart w:id="39" w:name="OLE_LINK2"/>
-            <w:bookmarkEnd w:id="36"/>
+            <w:bookmarkStart w:id="39" w:name="OLE_LINK1"/>
+            <w:bookmarkStart w:id="40" w:name="OLE_LINK2"/>
             <w:bookmarkEnd w:id="37"/>
+            <w:bookmarkEnd w:id="38"/>
             <w:r>
               <w:rPr>
                 <w:rFonts w:cs="Arial"/>
@@ -5141,33 +3773,8 @@
                 <w:rFonts w:cs="Arial"/>
                 <w:szCs w:val="24"/>
               </w:rPr>
-              <w:t xml:space="preserve">Nguyen </w:t>
-            </w:r>
-            <w:proofErr w:type="spellStart"/>
-            <w:r>
-              <w:rPr>
-                <w:rFonts w:cs="Arial"/>
-                <w:szCs w:val="24"/>
-              </w:rPr>
-              <w:t>Duy</w:t>
-            </w:r>
-            <w:proofErr w:type="spellEnd"/>
-            <w:r>
-              <w:rPr>
-                <w:rFonts w:cs="Arial"/>
-                <w:szCs w:val="24"/>
-              </w:rPr>
-              <w:t xml:space="preserve"> </w:t>
-            </w:r>
-            <w:proofErr w:type="spellStart"/>
-            <w:r>
-              <w:rPr>
-                <w:rFonts w:cs="Arial"/>
-                <w:szCs w:val="24"/>
-              </w:rPr>
-              <w:t>Khuong</w:t>
-            </w:r>
-            <w:proofErr w:type="spellEnd"/>
+              <w:t>Nguyen Duy Khuong</w:t>
+            </w:r>
           </w:p>
         </w:tc>
       </w:tr>
@@ -5459,9 +4066,8 @@
               </w:rPr>
               <w:t>Owner clicks on “</w:t>
             </w:r>
-            <w:bookmarkStart w:id="40" w:name="OLE_LINK37"/>
-            <w:bookmarkStart w:id="41" w:name="OLE_LINK38"/>
-            <w:proofErr w:type="spellStart"/>
+            <w:bookmarkStart w:id="41" w:name="OLE_LINK37"/>
+            <w:bookmarkStart w:id="42" w:name="OLE_LINK38"/>
             <w:r>
               <w:rPr>
                 <w:rFonts w:ascii="Arial" w:hAnsi="Arial" w:cs="Arial"/>
@@ -5469,40 +4075,10 @@
                 <w:szCs w:val="24"/>
                 <w:lang w:val="en-US" w:eastAsia="ja-JP"/>
               </w:rPr>
-              <w:t>Quản</w:t>
-            </w:r>
-            <w:proofErr w:type="spellEnd"/>
-            <w:r>
-              <w:rPr>
-                <w:rFonts w:ascii="Arial" w:hAnsi="Arial" w:cs="Arial"/>
-                <w:sz w:val="24"/>
-                <w:szCs w:val="24"/>
-                <w:lang w:val="en-US" w:eastAsia="ja-JP"/>
-              </w:rPr>
-              <w:t xml:space="preserve"> </w:t>
-            </w:r>
-            <w:proofErr w:type="spellStart"/>
-            <w:r>
-              <w:rPr>
-                <w:rFonts w:ascii="Arial" w:hAnsi="Arial" w:cs="Arial"/>
-                <w:sz w:val="24"/>
-                <w:szCs w:val="24"/>
-                <w:lang w:val="en-US" w:eastAsia="ja-JP"/>
-              </w:rPr>
-              <w:t>lý</w:t>
-            </w:r>
-            <w:proofErr w:type="spellEnd"/>
-            <w:r>
-              <w:rPr>
-                <w:rFonts w:ascii="Arial" w:hAnsi="Arial" w:cs="Arial"/>
-                <w:sz w:val="24"/>
-                <w:szCs w:val="24"/>
-                <w:lang w:val="en-US" w:eastAsia="ja-JP"/>
-              </w:rPr>
-              <w:t xml:space="preserve"> deal</w:t>
-            </w:r>
-            <w:bookmarkEnd w:id="40"/>
+              <w:t>Quản lý deal</w:t>
+            </w:r>
             <w:bookmarkEnd w:id="41"/>
+            <w:bookmarkEnd w:id="42"/>
             <w:r>
               <w:rPr>
                 <w:rFonts w:ascii="Arial" w:hAnsi="Arial" w:cs="Arial"/>
@@ -5837,39 +4413,7 @@
                       <w:rFonts w:cs="Arial"/>
                       <w:szCs w:val="24"/>
                     </w:rPr>
-                    <w:t xml:space="preserve"> “</w:t>
-                  </w:r>
-                  <w:proofErr w:type="spellStart"/>
-                  <w:r>
-                    <w:rPr>
-                      <w:rFonts w:cs="Arial"/>
-                      <w:szCs w:val="24"/>
-                    </w:rPr>
-                    <w:t>Quản</w:t>
-                  </w:r>
-                  <w:proofErr w:type="spellEnd"/>
-                  <w:r>
-                    <w:rPr>
-                      <w:rFonts w:cs="Arial"/>
-                      <w:szCs w:val="24"/>
-                    </w:rPr>
-                    <w:t xml:space="preserve"> </w:t>
-                  </w:r>
-                  <w:proofErr w:type="spellStart"/>
-                  <w:r>
-                    <w:rPr>
-                      <w:rFonts w:cs="Arial"/>
-                      <w:szCs w:val="24"/>
-                    </w:rPr>
-                    <w:t>lý</w:t>
-                  </w:r>
-                  <w:proofErr w:type="spellEnd"/>
-                  <w:r>
-                    <w:rPr>
-                      <w:rFonts w:cs="Arial"/>
-                      <w:szCs w:val="24"/>
-                    </w:rPr>
-                    <w:t xml:space="preserve"> deal</w:t>
+                    <w:t xml:space="preserve"> “Quản lý deal</w:t>
                   </w:r>
                   <w:r>
                     <w:rPr>
@@ -5914,7 +4458,6 @@
                     </w:rPr>
                     <w:t xml:space="preserve"> page which contains</w:t>
                   </w:r>
-                  <w:proofErr w:type="gramStart"/>
                   <w:r>
                     <w:rPr>
                       <w:rFonts w:cs="Arial"/>
@@ -5922,7 +4465,6 @@
                     </w:rPr>
                     <w:t>:</w:t>
                   </w:r>
-                  <w:proofErr w:type="gramEnd"/>
                   <w:r>
                     <w:rPr>
                       <w:rFonts w:cs="Arial"/>
@@ -5930,8 +4472,8 @@
                     </w:rPr>
                     <w:br/>
                   </w:r>
-                  <w:bookmarkStart w:id="42" w:name="OLE_LINK52"/>
-                  <w:bookmarkStart w:id="43" w:name="OLE_LINK53"/>
+                  <w:bookmarkStart w:id="43" w:name="OLE_LINK52"/>
+                  <w:bookmarkStart w:id="44" w:name="OLE_LINK53"/>
                   <w:r>
                     <w:rPr>
                       <w:rFonts w:cs="Arial"/>
@@ -5939,44 +4481,48 @@
                     </w:rPr>
                     <w:t xml:space="preserve">- </w:t>
                   </w:r>
-                  <w:proofErr w:type="spellStart"/>
-                  <w:r>
-                    <w:rPr>
-                      <w:rFonts w:cs="Arial"/>
-                      <w:szCs w:val="24"/>
-                    </w:rPr>
-                    <w:t>Loại</w:t>
-                  </w:r>
-                  <w:proofErr w:type="spellEnd"/>
-                  <w:r>
-                    <w:rPr>
-                      <w:rFonts w:cs="Arial"/>
-                      <w:szCs w:val="24"/>
-                    </w:rPr>
-                    <w:t xml:space="preserve"> </w:t>
-                  </w:r>
-                  <w:proofErr w:type="spellStart"/>
-                  <w:r>
-                    <w:rPr>
-                      <w:rFonts w:cs="Arial"/>
-                      <w:szCs w:val="24"/>
-                    </w:rPr>
-                    <w:t>hàng</w:t>
-                  </w:r>
-                  <w:proofErr w:type="spellEnd"/>
-                  <w:r>
-                    <w:rPr>
-                      <w:rFonts w:cs="Arial"/>
-                      <w:szCs w:val="24"/>
-                    </w:rPr>
-                    <w:t>: drop-down list, r</w:t>
-                  </w:r>
-                  <w:r>
-                    <w:rPr>
-                      <w:rFonts w:cs="Arial"/>
-                      <w:szCs w:val="24"/>
-                    </w:rPr>
-                    <w:t>equired.</w:t>
+                  <w:r>
+                    <w:rPr>
+                      <w:rFonts w:cs="Arial"/>
+                      <w:szCs w:val="24"/>
+                    </w:rPr>
+                    <w:t>Loại hàng</w:t>
+                  </w:r>
+                  <w:r>
+                    <w:rPr>
+                      <w:rFonts w:cs="Arial"/>
+                      <w:szCs w:val="24"/>
+                    </w:rPr>
+                    <w:t xml:space="preserve">: drop-down list, </w:t>
+                  </w:r>
+                  <w:commentRangeStart w:id="45"/>
+                  <w:r>
+                    <w:rPr>
+                      <w:rFonts w:cs="Arial"/>
+                      <w:szCs w:val="24"/>
+                    </w:rPr>
+                    <w:t>r</w:t>
+                  </w:r>
+                  <w:r>
+                    <w:rPr>
+                      <w:rFonts w:cs="Arial"/>
+                      <w:szCs w:val="24"/>
+                    </w:rPr>
+                    <w:t>equired</w:t>
+                  </w:r>
+                  <w:commentRangeEnd w:id="45"/>
+                  <w:r>
+                    <w:rPr>
+                      <w:rStyle w:val="CommentReference"/>
+                    </w:rPr>
+                    <w:commentReference w:id="45"/>
+                  </w:r>
+                  <w:r>
+                    <w:rPr>
+                      <w:rFonts w:cs="Arial"/>
+                      <w:szCs w:val="24"/>
+                    </w:rPr>
+                    <w:t>.</w:t>
                   </w:r>
                   <w:r>
                     <w:rPr>
@@ -5990,42 +4536,10 @@
                       <w:rFonts w:cs="Arial"/>
                       <w:szCs w:val="24"/>
                     </w:rPr>
-                    <w:t xml:space="preserve">- </w:t>
-                  </w:r>
-                  <w:proofErr w:type="spellStart"/>
-                  <w:r>
-                    <w:rPr>
-                      <w:rFonts w:cs="Arial"/>
-                      <w:szCs w:val="24"/>
-                    </w:rPr>
-                    <w:t>Khối</w:t>
-                  </w:r>
-                  <w:proofErr w:type="spellEnd"/>
-                  <w:r>
-                    <w:rPr>
-                      <w:rFonts w:cs="Arial"/>
-                      <w:szCs w:val="24"/>
-                    </w:rPr>
-                    <w:t xml:space="preserve"> </w:t>
-                  </w:r>
-                  <w:proofErr w:type="spellStart"/>
-                  <w:r>
-                    <w:rPr>
-                      <w:rFonts w:cs="Arial"/>
-                      <w:szCs w:val="24"/>
-                    </w:rPr>
-                    <w:t>lượng</w:t>
-                  </w:r>
-                  <w:proofErr w:type="spellEnd"/>
-                  <w:r>
-                    <w:rPr>
-                      <w:rFonts w:cs="Arial"/>
-                      <w:szCs w:val="24"/>
-                    </w:rPr>
-                    <w:t>: textbox</w:t>
-                  </w:r>
-                  <w:bookmarkEnd w:id="42"/>
+                    <w:t>- Khối lượng: textbox</w:t>
+                  </w:r>
                   <w:bookmarkEnd w:id="43"/>
+                  <w:bookmarkEnd w:id="44"/>
                   <w:r>
                     <w:rPr>
                       <w:rFonts w:cs="Arial"/>
@@ -6039,62 +4553,14 @@
                       <w:szCs w:val="24"/>
                     </w:rPr>
                     <w:br/>
-                    <w:t xml:space="preserve">- </w:t>
-                  </w:r>
-                  <w:proofErr w:type="spellStart"/>
-                  <w:r>
-                    <w:rPr>
-                      <w:rFonts w:cs="Arial"/>
-                      <w:szCs w:val="24"/>
-                    </w:rPr>
-                    <w:t>Nơi</w:t>
-                  </w:r>
-                  <w:proofErr w:type="spellEnd"/>
-                  <w:r>
-                    <w:rPr>
-                      <w:rFonts w:cs="Arial"/>
-                      <w:szCs w:val="24"/>
-                    </w:rPr>
-                    <w:t xml:space="preserve"> </w:t>
-                  </w:r>
-                  <w:proofErr w:type="spellStart"/>
-                  <w:r>
-                    <w:rPr>
-                      <w:rFonts w:cs="Arial"/>
-                      <w:szCs w:val="24"/>
-                    </w:rPr>
-                    <w:t>k</w:t>
-                  </w:r>
-                  <w:r>
-                    <w:rPr>
-                      <w:rFonts w:cs="Arial"/>
-                      <w:szCs w:val="24"/>
-                    </w:rPr>
-                    <w:t>hởi</w:t>
-                  </w:r>
-                  <w:proofErr w:type="spellEnd"/>
-                  <w:r>
-                    <w:rPr>
-                      <w:rFonts w:cs="Arial"/>
-                      <w:szCs w:val="24"/>
-                    </w:rPr>
-                    <w:t xml:space="preserve"> </w:t>
-                  </w:r>
-                  <w:proofErr w:type="spellStart"/>
-                  <w:r>
-                    <w:rPr>
-                      <w:rFonts w:cs="Arial"/>
-                      <w:szCs w:val="24"/>
-                    </w:rPr>
-                    <w:t>hành</w:t>
-                  </w:r>
-                  <w:proofErr w:type="spellEnd"/>
-                  <w:r>
-                    <w:rPr>
-                      <w:rFonts w:cs="Arial"/>
-                      <w:szCs w:val="24"/>
-                    </w:rPr>
-                    <w:t>: textbox.</w:t>
+                    <w:t>- Nơi k</w:t>
+                  </w:r>
+                  <w:r>
+                    <w:rPr>
+                      <w:rFonts w:cs="Arial"/>
+                      <w:szCs w:val="24"/>
+                    </w:rPr>
+                    <w:t>hởi hành: textbox.</w:t>
                   </w:r>
                 </w:p>
                 <w:p>
@@ -6110,62 +4576,14 @@
                       <w:rFonts w:cs="Arial"/>
                       <w:szCs w:val="24"/>
                     </w:rPr>
-                    <w:t xml:space="preserve">- </w:t>
-                  </w:r>
-                  <w:proofErr w:type="spellStart"/>
-                  <w:r>
-                    <w:rPr>
-                      <w:rFonts w:cs="Arial"/>
-                      <w:szCs w:val="24"/>
-                    </w:rPr>
-                    <w:t>Nơi</w:t>
-                  </w:r>
-                  <w:proofErr w:type="spellEnd"/>
-                  <w:r>
-                    <w:rPr>
-                      <w:rFonts w:cs="Arial"/>
-                      <w:szCs w:val="24"/>
-                    </w:rPr>
-                    <w:t xml:space="preserve"> </w:t>
-                  </w:r>
-                  <w:proofErr w:type="spellStart"/>
-                  <w:r>
-                    <w:rPr>
-                      <w:rFonts w:cs="Arial"/>
-                      <w:szCs w:val="24"/>
-                    </w:rPr>
-                    <w:t>k</w:t>
-                  </w:r>
-                  <w:r>
-                    <w:rPr>
-                      <w:rFonts w:cs="Arial"/>
-                      <w:szCs w:val="24"/>
-                    </w:rPr>
-                    <w:t>ết</w:t>
-                  </w:r>
-                  <w:proofErr w:type="spellEnd"/>
-                  <w:r>
-                    <w:rPr>
-                      <w:rFonts w:cs="Arial"/>
-                      <w:szCs w:val="24"/>
-                    </w:rPr>
-                    <w:t xml:space="preserve"> </w:t>
-                  </w:r>
-                  <w:proofErr w:type="spellStart"/>
-                  <w:r>
-                    <w:rPr>
-                      <w:rFonts w:cs="Arial"/>
-                      <w:szCs w:val="24"/>
-                    </w:rPr>
-                    <w:t>thúc</w:t>
-                  </w:r>
-                  <w:proofErr w:type="spellEnd"/>
-                  <w:r>
-                    <w:rPr>
-                      <w:rFonts w:cs="Arial"/>
-                      <w:szCs w:val="24"/>
-                    </w:rPr>
-                    <w:t>: textbox.</w:t>
+                    <w:t>- Nơi k</w:t>
+                  </w:r>
+                  <w:r>
+                    <w:rPr>
+                      <w:rFonts w:cs="Arial"/>
+                      <w:szCs w:val="24"/>
+                    </w:rPr>
+                    <w:t>ết thúc: textbox.</w:t>
                   </w:r>
                 </w:p>
                 <w:p>
@@ -6181,94 +4599,30 @@
                       <w:rFonts w:cs="Arial"/>
                       <w:szCs w:val="24"/>
                     </w:rPr>
-                    <w:t xml:space="preserve">- </w:t>
-                  </w:r>
-                  <w:proofErr w:type="spellStart"/>
-                  <w:r>
-                    <w:rPr>
-                      <w:rFonts w:cs="Arial"/>
-                      <w:szCs w:val="24"/>
-                    </w:rPr>
-                    <w:t>Thời</w:t>
-                  </w:r>
-                  <w:proofErr w:type="spellEnd"/>
-                  <w:r>
-                    <w:rPr>
-                      <w:rFonts w:cs="Arial"/>
-                      <w:szCs w:val="24"/>
-                    </w:rPr>
-                    <w:t xml:space="preserve"> </w:t>
-                  </w:r>
-                  <w:proofErr w:type="spellStart"/>
-                  <w:r>
-                    <w:rPr>
-                      <w:rFonts w:cs="Arial"/>
-                      <w:szCs w:val="24"/>
-                    </w:rPr>
-                    <w:t>gian</w:t>
-                  </w:r>
-                  <w:proofErr w:type="spellEnd"/>
-                  <w:r>
-                    <w:rPr>
-                      <w:rFonts w:cs="Arial"/>
-                      <w:szCs w:val="24"/>
-                    </w:rPr>
-                    <w:t xml:space="preserve"> </w:t>
-                  </w:r>
-                  <w:proofErr w:type="spellStart"/>
-                  <w:r>
-                    <w:rPr>
-                      <w:rFonts w:cs="Arial"/>
-                      <w:szCs w:val="24"/>
-                    </w:rPr>
-                    <w:t>khở</w:t>
-                  </w:r>
-                  <w:r>
-                    <w:rPr>
-                      <w:rFonts w:cs="Arial"/>
-                      <w:szCs w:val="24"/>
-                    </w:rPr>
-                    <w:t>i</w:t>
-                  </w:r>
-                  <w:proofErr w:type="spellEnd"/>
-                  <w:r>
-                    <w:rPr>
-                      <w:rFonts w:cs="Arial"/>
-                      <w:szCs w:val="24"/>
-                    </w:rPr>
-                    <w:t xml:space="preserve"> </w:t>
-                  </w:r>
-                  <w:proofErr w:type="spellStart"/>
-                  <w:r>
-                    <w:rPr>
-                      <w:rFonts w:cs="Arial"/>
-                      <w:szCs w:val="24"/>
-                    </w:rPr>
-                    <w:t>hành</w:t>
-                  </w:r>
-                  <w:proofErr w:type="spellEnd"/>
-                  <w:r>
-                    <w:rPr>
-                      <w:rFonts w:cs="Arial"/>
-                      <w:szCs w:val="24"/>
-                    </w:rPr>
-                    <w:t xml:space="preserve">: </w:t>
-                  </w:r>
-                  <w:proofErr w:type="spellStart"/>
-                  <w:r>
-                    <w:rPr>
-                      <w:rFonts w:cs="Arial"/>
-                      <w:szCs w:val="24"/>
-                    </w:rPr>
-                    <w:t>datetime</w:t>
-                  </w:r>
-                  <w:proofErr w:type="spellEnd"/>
-                  <w:r>
-                    <w:rPr>
-                      <w:rFonts w:cs="Arial"/>
-                      <w:szCs w:val="24"/>
-                    </w:rPr>
-                    <w:t xml:space="preserve"> picker.</w:t>
+                    <w:t>- Thời gian k</w:t>
+                  </w:r>
+                  <w:r>
+                    <w:rPr>
+                      <w:rFonts w:cs="Arial"/>
+                      <w:szCs w:val="24"/>
+                      <w:highlight w:val="yellow"/>
+                    </w:rPr>
+                    <w:t>hở</w:t>
+                  </w:r>
+                  <w:r>
+                    <w:rPr>
+                      <w:rFonts w:cs="Arial"/>
+                      <w:szCs w:val="24"/>
+                      <w:highlight w:val="yellow"/>
+                    </w:rPr>
+                    <w:t>i hành</w:t>
+                  </w:r>
+                  <w:r>
+                    <w:rPr>
+                      <w:rFonts w:cs="Arial"/>
+                      <w:szCs w:val="24"/>
+                    </w:rPr>
+                    <w:t>: datetime picker.</w:t>
                   </w:r>
                   <w:r>
                     <w:rPr>
@@ -6278,47 +4632,21 @@
                     <w:br/>
                     <w:t xml:space="preserve">- </w:t>
                   </w:r>
-                  <w:proofErr w:type="spellStart"/>
-                  <w:r>
-                    <w:rPr>
-                      <w:rFonts w:cs="Arial"/>
-                      <w:szCs w:val="24"/>
-                    </w:rPr>
-                    <w:t>Tìm</w:t>
-                  </w:r>
-                  <w:proofErr w:type="spellEnd"/>
-                  <w:r>
-                    <w:rPr>
-                      <w:rFonts w:cs="Arial"/>
-                      <w:szCs w:val="24"/>
-                    </w:rPr>
-                    <w:t xml:space="preserve"> </w:t>
-                  </w:r>
-                  <w:proofErr w:type="spellStart"/>
-                  <w:r>
-                    <w:rPr>
-                      <w:rFonts w:cs="Arial"/>
-                      <w:szCs w:val="24"/>
-                    </w:rPr>
-                    <w:t>bài</w:t>
-                  </w:r>
-                  <w:proofErr w:type="spellEnd"/>
-                  <w:r>
-                    <w:rPr>
-                      <w:rFonts w:cs="Arial"/>
-                      <w:szCs w:val="24"/>
-                    </w:rPr>
-                    <w:t xml:space="preserve"> </w:t>
-                  </w:r>
-                  <w:proofErr w:type="spellStart"/>
-                  <w:r>
-                    <w:rPr>
-                      <w:rFonts w:cs="Arial"/>
-                      <w:szCs w:val="24"/>
-                    </w:rPr>
-                    <w:t>đăng</w:t>
-                  </w:r>
-                  <w:proofErr w:type="spellEnd"/>
+                  <w:r>
+                    <w:rPr>
+                      <w:rFonts w:cs="Arial"/>
+                      <w:szCs w:val="24"/>
+                    </w:rPr>
+                    <w:t xml:space="preserve">Tìm </w:t>
+                  </w:r>
+                  <w:r>
+                    <w:rPr>
+                      <w:rFonts w:cs="Arial"/>
+                      <w:szCs w:val="24"/>
+                      <w:highlight w:val="yellow"/>
+                    </w:rPr>
+                    <w:t>bài đăng</w:t>
+                  </w:r>
                   <w:r>
                     <w:rPr>
                       <w:rFonts w:cs="Arial"/>
@@ -6503,44 +4831,15 @@
                     <w:rPr>
                       <w:color w:val="000000"/>
                     </w:rPr>
-                    <w:t>Fill fields and click “</w:t>
-                  </w:r>
-                  <w:proofErr w:type="spellStart"/>
+                    <w:t xml:space="preserve">Fill fields and click “Tìm </w:t>
+                  </w:r>
                   <w:r>
                     <w:rPr>
                       <w:color w:val="000000"/>
-                    </w:rPr>
-                    <w:t>Tìm</w:t>
-                  </w:r>
-                  <w:proofErr w:type="spellEnd"/>
-                  <w:r>
-                    <w:rPr>
-                      <w:color w:val="000000"/>
-                    </w:rPr>
-                    <w:t xml:space="preserve"> </w:t>
-                  </w:r>
-                  <w:proofErr w:type="spellStart"/>
-                  <w:r>
-                    <w:rPr>
-                      <w:color w:val="000000"/>
-                    </w:rPr>
-                    <w:t>bài</w:t>
-                  </w:r>
-                  <w:proofErr w:type="spellEnd"/>
-                  <w:r>
-                    <w:rPr>
-                      <w:color w:val="000000"/>
-                    </w:rPr>
-                    <w:t xml:space="preserve"> </w:t>
-                  </w:r>
-                  <w:proofErr w:type="spellStart"/>
-                  <w:r>
-                    <w:rPr>
-                      <w:color w:val="000000"/>
-                    </w:rPr>
-                    <w:t>đăng</w:t>
-                  </w:r>
-                  <w:proofErr w:type="spellEnd"/>
+                      <w:highlight w:val="yellow"/>
+                    </w:rPr>
+                    <w:t>bài đăng</w:t>
+                  </w:r>
                   <w:r>
                     <w:rPr>
                       <w:color w:val="000000"/>
@@ -6587,176 +4886,104 @@
                     </w:rPr>
                     <w:t xml:space="preserve">. Each truck driver display </w:t>
                   </w:r>
-                  <w:bookmarkStart w:id="44" w:name="OLE_LINK7"/>
-                  <w:bookmarkStart w:id="45" w:name="OLE_LINK24"/>
+                  <w:bookmarkStart w:id="47" w:name="OLE_LINK7"/>
+                  <w:bookmarkStart w:id="48" w:name="OLE_LINK24"/>
                   <w:r>
                     <w:rPr>
                       <w:color w:val="000000"/>
                     </w:rPr>
                     <w:t>“</w:t>
                   </w:r>
-                  <w:proofErr w:type="spellStart"/>
                   <w:r>
                     <w:rPr>
                       <w:color w:val="000000"/>
                     </w:rPr>
-                    <w:t>Mã</w:t>
-                  </w:r>
-                  <w:proofErr w:type="spellEnd"/>
+                    <w:t>Mã số</w:t>
+                  </w:r>
                   <w:r>
                     <w:rPr>
                       <w:color w:val="000000"/>
                     </w:rPr>
+                    <w:t>”, “</w:t>
+                  </w:r>
+                  <w:r>
+                    <w:rPr>
+                      <w:color w:val="000000"/>
+                    </w:rPr>
+                    <w:t>loại hàng</w:t>
+                  </w:r>
+                  <w:r>
+                    <w:rPr>
+                      <w:color w:val="000000"/>
+                    </w:rPr>
+                    <w:t>”, “</w:t>
+                  </w:r>
+                  <w:bookmarkStart w:id="49" w:name="OLE_LINK39"/>
+                  <w:bookmarkStart w:id="50" w:name="OLE_LINK40"/>
+                  <w:r>
+                    <w:rPr>
+                      <w:color w:val="000000"/>
+                    </w:rPr>
+                    <w:t>khối lượng</w:t>
+                  </w:r>
+                  <w:r>
+                    <w:rPr>
+                      <w:color w:val="000000"/>
+                    </w:rPr>
+                    <w:t>”</w:t>
+                  </w:r>
+                  <w:r>
+                    <w:rPr>
+                      <w:color w:val="000000"/>
+                    </w:rPr>
+                    <w:t>…</w:t>
+                  </w:r>
+                  <w:r>
+                    <w:rPr>
+                      <w:color w:val="000000"/>
+                    </w:rPr>
                     <w:t xml:space="preserve"> </w:t>
                   </w:r>
-                  <w:proofErr w:type="spellStart"/>
+                  <w:bookmarkEnd w:id="47"/>
+                  <w:bookmarkEnd w:id="48"/>
                   <w:r>
                     <w:rPr>
                       <w:color w:val="000000"/>
                     </w:rPr>
-                    <w:t>số</w:t>
-                  </w:r>
-                  <w:proofErr w:type="spellEnd"/>
+                    <w:t xml:space="preserve">The list of </w:t>
+                  </w:r>
                   <w:r>
                     <w:rPr>
                       <w:color w:val="000000"/>
                     </w:rPr>
-                    <w:t>”, “</w:t>
-                  </w:r>
-                  <w:proofErr w:type="spellStart"/>
+                    <w:t>deals</w:t>
+                  </w:r>
                   <w:r>
                     <w:rPr>
                       <w:color w:val="000000"/>
                     </w:rPr>
-                    <w:t>loại</w:t>
-                  </w:r>
-                  <w:proofErr w:type="spellEnd"/>
+                    <w:t xml:space="preserve"> can sort</w:t>
+                  </w:r>
                   <w:r>
                     <w:rPr>
                       <w:color w:val="000000"/>
                     </w:rPr>
-                    <w:t xml:space="preserve"> </w:t>
-                  </w:r>
-                  <w:proofErr w:type="spellStart"/>
+                    <w:t xml:space="preserve"> by </w:t>
+                  </w:r>
                   <w:r>
                     <w:rPr>
                       <w:color w:val="000000"/>
                     </w:rPr>
-                    <w:t>hàng</w:t>
-                  </w:r>
-                  <w:proofErr w:type="spellEnd"/>
+                    <w:t>mã số</w:t>
+                  </w:r>
                   <w:r>
                     <w:rPr>
                       <w:color w:val="000000"/>
                     </w:rPr>
-                    <w:t>”, “</w:t>
-                  </w:r>
-                  <w:bookmarkStart w:id="46" w:name="OLE_LINK39"/>
-                  <w:bookmarkStart w:id="47" w:name="OLE_LINK40"/>
-                  <w:proofErr w:type="spellStart"/>
-                  <w:r>
-                    <w:rPr>
-                      <w:color w:val="000000"/>
-                    </w:rPr>
-                    <w:t>khối</w:t>
-                  </w:r>
-                  <w:proofErr w:type="spellEnd"/>
-                  <w:r>
-                    <w:rPr>
-                      <w:color w:val="000000"/>
-                    </w:rPr>
-                    <w:t xml:space="preserve"> </w:t>
-                  </w:r>
-                  <w:proofErr w:type="spellStart"/>
-                  <w:r>
-                    <w:rPr>
-                      <w:color w:val="000000"/>
-                    </w:rPr>
-                    <w:t>lượng</w:t>
-                  </w:r>
-                  <w:proofErr w:type="spellEnd"/>
-                  <w:r>
-                    <w:rPr>
-                      <w:color w:val="000000"/>
-                    </w:rPr>
-                    <w:t>”</w:t>
-                  </w:r>
-                  <w:r>
-                    <w:rPr>
-                      <w:color w:val="000000"/>
-                    </w:rPr>
-                    <w:t>…</w:t>
-                  </w:r>
-                  <w:r>
-                    <w:rPr>
-                      <w:color w:val="000000"/>
-                    </w:rPr>
-                    <w:t xml:space="preserve"> </w:t>
-                  </w:r>
-                  <w:bookmarkEnd w:id="44"/>
-                  <w:bookmarkEnd w:id="45"/>
-                  <w:r>
-                    <w:rPr>
-                      <w:color w:val="000000"/>
-                    </w:rPr>
-                    <w:t xml:space="preserve">The list of </w:t>
-                  </w:r>
-                  <w:r>
-                    <w:rPr>
-                      <w:color w:val="000000"/>
-                    </w:rPr>
-                    <w:t>deals</w:t>
-                  </w:r>
-                  <w:r>
-                    <w:rPr>
-                      <w:color w:val="000000"/>
-                    </w:rPr>
-                    <w:t xml:space="preserve"> can sort</w:t>
-                  </w:r>
-                  <w:r>
-                    <w:rPr>
-                      <w:color w:val="000000"/>
-                    </w:rPr>
-                    <w:t xml:space="preserve"> by </w:t>
-                  </w:r>
-                  <w:proofErr w:type="spellStart"/>
-                  <w:r>
-                    <w:rPr>
-                      <w:color w:val="000000"/>
-                    </w:rPr>
-                    <w:t>mã</w:t>
-                  </w:r>
-                  <w:proofErr w:type="spellEnd"/>
-                  <w:r>
-                    <w:rPr>
-                      <w:color w:val="000000"/>
-                    </w:rPr>
-                    <w:t xml:space="preserve"> </w:t>
-                  </w:r>
-                  <w:proofErr w:type="spellStart"/>
-                  <w:proofErr w:type="gramStart"/>
-                  <w:r>
-                    <w:rPr>
-                      <w:color w:val="000000"/>
-                    </w:rPr>
-                    <w:t>số</w:t>
-                  </w:r>
-                  <w:proofErr w:type="spellEnd"/>
-                  <w:r>
-                    <w:rPr>
-                      <w:color w:val="000000"/>
-                    </w:rPr>
-                    <w:t>, ….</w:t>
-                  </w:r>
-                  <w:proofErr w:type="gramEnd"/>
-                  <w:r>
-                    <w:rPr>
-                      <w:color w:val="000000"/>
-                    </w:rPr>
-                    <w:t xml:space="preserve"> </w:t>
-                  </w:r>
-                  <w:bookmarkEnd w:id="46"/>
-                  <w:bookmarkEnd w:id="47"/>
+                    <w:t xml:space="preserve">, …. </w:t>
+                  </w:r>
+                  <w:bookmarkEnd w:id="49"/>
+                  <w:bookmarkEnd w:id="50"/>
                   <w:r>
                     <w:rPr>
                       <w:color w:val="000000"/>
@@ -6913,50 +5140,21 @@
                     <w:rPr>
                       <w:color w:val="000000"/>
                     </w:rPr>
-                    <w:t>Click “</w:t>
-                  </w:r>
-                  <w:proofErr w:type="spellStart"/>
+                    <w:t>Click “T</w:t>
+                  </w:r>
                   <w:r>
                     <w:rPr>
                       <w:color w:val="000000"/>
                     </w:rPr>
-                    <w:t>T</w:t>
+                    <w:t xml:space="preserve">ìm </w:t>
                   </w:r>
                   <w:r>
                     <w:rPr>
                       <w:color w:val="000000"/>
-                    </w:rPr>
-                    <w:t>ìm</w:t>
-                  </w:r>
-                  <w:proofErr w:type="spellEnd"/>
-                  <w:r>
-                    <w:rPr>
-                      <w:color w:val="000000"/>
-                    </w:rPr>
-                    <w:t xml:space="preserve"> </w:t>
-                  </w:r>
-                  <w:proofErr w:type="spellStart"/>
-                  <w:r>
-                    <w:rPr>
-                      <w:color w:val="000000"/>
-                    </w:rPr>
-                    <w:t>bài</w:t>
-                  </w:r>
-                  <w:proofErr w:type="spellEnd"/>
-                  <w:r>
-                    <w:rPr>
-                      <w:color w:val="000000"/>
-                    </w:rPr>
-                    <w:t xml:space="preserve"> </w:t>
-                  </w:r>
-                  <w:proofErr w:type="spellStart"/>
-                  <w:r>
-                    <w:rPr>
-                      <w:color w:val="000000"/>
-                    </w:rPr>
-                    <w:t>đăng</w:t>
-                  </w:r>
-                  <w:proofErr w:type="spellEnd"/>
+                      <w:highlight w:val="yellow"/>
+                    </w:rPr>
+                    <w:t>bài đăng</w:t>
+                  </w:r>
                   <w:r>
                     <w:rPr>
                       <w:color w:val="000000"/>
@@ -6982,11 +5180,33 @@
                     <w:rPr>
                       <w:color w:val="000000"/>
                     </w:rPr>
-                    <w:t xml:space="preserve">System will show random 20 </w:t>
-                  </w:r>
+                    <w:t xml:space="preserve">System will show </w:t>
+                  </w:r>
+                  <w:commentRangeStart w:id="51"/>
                   <w:r>
                     <w:rPr>
                       <w:color w:val="000000"/>
+                      <w:highlight w:val="yellow"/>
+                    </w:rPr>
+                    <w:t>random</w:t>
+                  </w:r>
+                  <w:commentRangeEnd w:id="51"/>
+                  <w:r>
+                    <w:rPr>
+                      <w:rStyle w:val="CommentReference"/>
+                      <w:highlight w:val="yellow"/>
+                    </w:rPr>
+                    <w:commentReference w:id="51"/>
+                  </w:r>
+                  <w:r>
+                    <w:rPr>
+                      <w:color w:val="000000"/>
+                    </w:rPr>
+                    <w:t xml:space="preserve"> 20 </w:t>
+                  </w:r>
+                  <w:r>
+                    <w:rPr>
+                      <w:color w:val="000000"/>
                     </w:rPr>
                     <w:t>deals</w:t>
                   </w:r>
@@ -7006,133 +5226,25 @@
                     <w:rPr>
                       <w:color w:val="000000"/>
                     </w:rPr>
-                    <w:t>“</w:t>
-                  </w:r>
-                  <w:proofErr w:type="spellStart"/>
+                    <w:t xml:space="preserve">“Mã số”, “loại hàng”, “khối lượng”… </w:t>
+                  </w:r>
                   <w:r>
                     <w:rPr>
                       <w:color w:val="000000"/>
                     </w:rPr>
-                    <w:t>Mã</w:t>
-                  </w:r>
-                  <w:proofErr w:type="spellEnd"/>
+                    <w:t xml:space="preserve">The list of deals can sort by </w:t>
+                  </w:r>
                   <w:r>
                     <w:rPr>
                       <w:color w:val="000000"/>
                     </w:rPr>
-                    <w:t xml:space="preserve"> </w:t>
-                  </w:r>
-                  <w:proofErr w:type="spellStart"/>
+                    <w:t>mã số</w:t>
+                  </w:r>
                   <w:r>
                     <w:rPr>
                       <w:color w:val="000000"/>
                     </w:rPr>
-                    <w:t>số</w:t>
-                  </w:r>
-                  <w:proofErr w:type="spellEnd"/>
-                  <w:r>
-                    <w:rPr>
-                      <w:color w:val="000000"/>
-                    </w:rPr>
-                    <w:t>”, “</w:t>
-                  </w:r>
-                  <w:proofErr w:type="spellStart"/>
-                  <w:r>
-                    <w:rPr>
-                      <w:color w:val="000000"/>
-                    </w:rPr>
-                    <w:t>loại</w:t>
-                  </w:r>
-                  <w:proofErr w:type="spellEnd"/>
-                  <w:r>
-                    <w:rPr>
-                      <w:color w:val="000000"/>
-                    </w:rPr>
-                    <w:t xml:space="preserve"> </w:t>
-                  </w:r>
-                  <w:proofErr w:type="spellStart"/>
-                  <w:r>
-                    <w:rPr>
-                      <w:color w:val="000000"/>
-                    </w:rPr>
-                    <w:t>hàng</w:t>
-                  </w:r>
-                  <w:proofErr w:type="spellEnd"/>
-                  <w:r>
-                    <w:rPr>
-                      <w:color w:val="000000"/>
-                    </w:rPr>
-                    <w:t>”, “</w:t>
-                  </w:r>
-                  <w:proofErr w:type="spellStart"/>
-                  <w:r>
-                    <w:rPr>
-                      <w:color w:val="000000"/>
-                    </w:rPr>
-                    <w:t>khối</w:t>
-                  </w:r>
-                  <w:proofErr w:type="spellEnd"/>
-                  <w:r>
-                    <w:rPr>
-                      <w:color w:val="000000"/>
-                    </w:rPr>
-                    <w:t xml:space="preserve"> </w:t>
-                  </w:r>
-                  <w:proofErr w:type="spellStart"/>
-                  <w:r>
-                    <w:rPr>
-                      <w:color w:val="000000"/>
-                    </w:rPr>
-                    <w:t>lượng</w:t>
-                  </w:r>
-                  <w:proofErr w:type="spellEnd"/>
-                  <w:r>
-                    <w:rPr>
-                      <w:color w:val="000000"/>
-                    </w:rPr>
-                    <w:t xml:space="preserve">”… </w:t>
-                  </w:r>
-                  <w:r>
-                    <w:rPr>
-                      <w:color w:val="000000"/>
-                    </w:rPr>
-                    <w:t xml:space="preserve">The list of deals can sort by </w:t>
-                  </w:r>
-                  <w:proofErr w:type="spellStart"/>
-                  <w:r>
-                    <w:rPr>
-                      <w:color w:val="000000"/>
-                    </w:rPr>
-                    <w:t>mã</w:t>
-                  </w:r>
-                  <w:proofErr w:type="spellEnd"/>
-                  <w:r>
-                    <w:rPr>
-                      <w:color w:val="000000"/>
-                    </w:rPr>
-                    <w:t xml:space="preserve"> </w:t>
-                  </w:r>
-                  <w:proofErr w:type="spellStart"/>
-                  <w:proofErr w:type="gramStart"/>
-                  <w:r>
-                    <w:rPr>
-                      <w:color w:val="000000"/>
-                    </w:rPr>
-                    <w:t>số</w:t>
-                  </w:r>
-                  <w:proofErr w:type="spellEnd"/>
-                  <w:r>
-                    <w:rPr>
-                      <w:color w:val="000000"/>
-                    </w:rPr>
-                    <w:t>, ….</w:t>
-                  </w:r>
-                  <w:proofErr w:type="gramEnd"/>
-                  <w:r>
-                    <w:rPr>
-                      <w:color w:val="000000"/>
-                    </w:rPr>
-                    <w:t xml:space="preserve"> </w:t>
+                    <w:t xml:space="preserve">, …. </w:t>
                   </w:r>
                   <w:r>
                     <w:rPr>
@@ -7301,6 +5413,7 @@
                     <w:rPr>
                       <w:rFonts w:cs="Arial"/>
                       <w:szCs w:val="24"/>
+                      <w:highlight w:val="yellow"/>
                       <w:lang w:val="vi-VN"/>
                     </w:rPr>
                     <w:t xml:space="preserve">Can not search </w:t>
@@ -7309,15 +5422,9 @@
                     <w:rPr>
                       <w:rFonts w:cs="Arial"/>
                       <w:szCs w:val="24"/>
-                    </w:rPr>
-                    <w:t>deal</w:t>
-                  </w:r>
-                  <w:r>
-                    <w:rPr>
-                      <w:rFonts w:cs="Arial"/>
-                      <w:szCs w:val="24"/>
-                    </w:rPr>
-                    <w:t>.</w:t>
+                      <w:highlight w:val="yellow"/>
+                    </w:rPr>
+                    <w:t>deal.</w:t>
                   </w:r>
                 </w:p>
               </w:tc>
@@ -7471,10 +5578,10 @@
           <w:sz w:val="22"/>
         </w:rPr>
       </w:pPr>
-      <w:bookmarkStart w:id="48" w:name="OLE_LINK48"/>
-      <w:bookmarkStart w:id="49" w:name="OLE_LINK49"/>
-      <w:bookmarkEnd w:id="38"/>
+      <w:bookmarkStart w:id="52" w:name="OLE_LINK48"/>
+      <w:bookmarkStart w:id="53" w:name="OLE_LINK49"/>
       <w:bookmarkEnd w:id="39"/>
+      <w:bookmarkEnd w:id="40"/>
       <w:r>
         <w:rPr>
           <w:rFonts w:asciiTheme="minorHAnsi" w:hAnsiTheme="minorHAnsi" w:cs="Arial"/>
@@ -7501,8 +5608,8 @@
         <w:t>Login</w:t>
       </w:r>
     </w:p>
-    <w:bookmarkEnd w:id="48"/>
-    <w:bookmarkEnd w:id="49"/>
+    <w:bookmarkEnd w:id="52"/>
+    <w:bookmarkEnd w:id="53"/>
     <w:p>
       <w:pPr>
         <w:keepNext/>
@@ -7526,11 +5633,11 @@
         </w:rPr>
       </w:pPr>
       <w:r>
-        <w:object w:dxaOrig="9721" w:dyaOrig="2881">
+        <w:object w:dxaOrig="9721" w:dyaOrig="2881" w14:anchorId="4450820C">
           <v:shape id="_x0000_i1028" type="#_x0000_t75" style="width:467.25pt;height:138.75pt" o:ole="">
-            <v:imagedata r:id="rId11" o:title=""/>
+            <v:imagedata r:id="rId13" o:title=""/>
           </v:shape>
-          <o:OLEObject Type="Embed" ProgID="Visio.Drawing.15" ShapeID="_x0000_i1028" DrawAspect="Content" ObjectID="_1483070025" r:id="rId12"/>
+          <o:OLEObject Type="Embed" ProgID="Visio.Drawing.15" ShapeID="_x0000_i1028" DrawAspect="Content" ObjectID="_1483186086" r:id="rId14"/>
         </w:object>
       </w:r>
     </w:p>
@@ -7871,36 +5978,8 @@
                 <w:sz w:val="23"/>
                 <w:szCs w:val="23"/>
               </w:rPr>
-              <w:t xml:space="preserve">Nguyen </w:t>
-            </w:r>
-            <w:proofErr w:type="spellStart"/>
-            <w:r>
-              <w:rPr>
-                <w:rFonts w:cs="Arial"/>
-                <w:sz w:val="23"/>
-                <w:szCs w:val="23"/>
-              </w:rPr>
-              <w:t>Duy</w:t>
-            </w:r>
-            <w:proofErr w:type="spellEnd"/>
-            <w:r>
-              <w:rPr>
-                <w:rFonts w:cs="Arial"/>
-                <w:sz w:val="23"/>
-                <w:szCs w:val="23"/>
-              </w:rPr>
-              <w:t xml:space="preserve"> </w:t>
-            </w:r>
-            <w:proofErr w:type="spellStart"/>
-            <w:r>
-              <w:rPr>
-                <w:rFonts w:cs="Arial"/>
-                <w:sz w:val="23"/>
-                <w:szCs w:val="23"/>
-              </w:rPr>
-              <w:t>Khuong</w:t>
-            </w:r>
-            <w:proofErr w:type="spellEnd"/>
+              <w:t>Nguyen Duy Khuong</w:t>
+            </w:r>
           </w:p>
         </w:tc>
       </w:tr>
@@ -8607,87 +6686,15 @@
                       <w:sz w:val="23"/>
                       <w:szCs w:val="23"/>
                     </w:rPr>
-                    <w:t>Guest click “</w:t>
-                  </w:r>
-                  <w:proofErr w:type="spellStart"/>
+                    <w:t>Guest click “Đăng nhập tài khoả</w:t>
+                  </w:r>
                   <w:r>
                     <w:rPr>
                       <w:rFonts w:cs="Arial"/>
                       <w:sz w:val="23"/>
                       <w:szCs w:val="23"/>
                     </w:rPr>
-                    <w:t>Đăng</w:t>
-                  </w:r>
-                  <w:proofErr w:type="spellEnd"/>
-                  <w:r>
-                    <w:rPr>
-                      <w:rFonts w:cs="Arial"/>
-                      <w:sz w:val="23"/>
-                      <w:szCs w:val="23"/>
-                    </w:rPr>
-                    <w:t xml:space="preserve"> </w:t>
-                  </w:r>
-                  <w:proofErr w:type="spellStart"/>
-                  <w:r>
-                    <w:rPr>
-                      <w:rFonts w:cs="Arial"/>
-                      <w:sz w:val="23"/>
-                      <w:szCs w:val="23"/>
-                    </w:rPr>
-                    <w:t>nhập</w:t>
-                  </w:r>
-                  <w:proofErr w:type="spellEnd"/>
-                  <w:r>
-                    <w:rPr>
-                      <w:rFonts w:cs="Arial"/>
-                      <w:sz w:val="23"/>
-                      <w:szCs w:val="23"/>
-                    </w:rPr>
-                    <w:t xml:space="preserve"> </w:t>
-                  </w:r>
-                  <w:proofErr w:type="spellStart"/>
-                  <w:r>
-                    <w:rPr>
-                      <w:rFonts w:cs="Arial"/>
-                      <w:sz w:val="23"/>
-                      <w:szCs w:val="23"/>
-                    </w:rPr>
-                    <w:t>tài</w:t>
-                  </w:r>
-                  <w:proofErr w:type="spellEnd"/>
-                  <w:r>
-                    <w:rPr>
-                      <w:rFonts w:cs="Arial"/>
-                      <w:sz w:val="23"/>
-                      <w:szCs w:val="23"/>
-                    </w:rPr>
-                    <w:t xml:space="preserve"> </w:t>
-                  </w:r>
-                  <w:proofErr w:type="spellStart"/>
-                  <w:r>
-                    <w:rPr>
-                      <w:rFonts w:cs="Arial"/>
-                      <w:sz w:val="23"/>
-                      <w:szCs w:val="23"/>
-                    </w:rPr>
-                    <w:t>khoả</w:t>
-                  </w:r>
-                  <w:r>
-                    <w:rPr>
-                      <w:rFonts w:cs="Arial"/>
-                      <w:sz w:val="23"/>
-                      <w:szCs w:val="23"/>
-                    </w:rPr>
-                    <w:t>n</w:t>
-                  </w:r>
-                  <w:proofErr w:type="spellEnd"/>
-                  <w:r>
-                    <w:rPr>
-                      <w:rFonts w:cs="Arial"/>
-                      <w:sz w:val="23"/>
-                      <w:szCs w:val="23"/>
-                    </w:rPr>
-                    <w:t>” link</w:t>
+                    <w:t>n” link</w:t>
                   </w:r>
                   <w:r>
                     <w:rPr>
@@ -8806,7 +6813,6 @@
                     </w:rPr>
                     <w:t xml:space="preserve">password </w:t>
                   </w:r>
-                  <w:proofErr w:type="gramStart"/>
                   <w:r>
                     <w:rPr>
                       <w:rFonts w:ascii="Arial" w:hAnsi="Arial" w:cs="Arial"/>
@@ -8814,7 +6820,7 @@
                       <w:szCs w:val="23"/>
                       <w:lang w:val="en-US" w:eastAsia="ja-JP"/>
                     </w:rPr>
-                    <w:t xml:space="preserve">box </w:t>
+                    <w:t>box</w:t>
                   </w:r>
                   <w:r>
                     <w:rPr>
@@ -8823,17 +6829,7 @@
                       <w:szCs w:val="23"/>
                       <w:lang w:val="en-US" w:eastAsia="ja-JP"/>
                     </w:rPr>
-                    <w:t>,</w:t>
-                  </w:r>
-                  <w:proofErr w:type="gramEnd"/>
-                  <w:r>
-                    <w:rPr>
-                      <w:rFonts w:ascii="Arial" w:hAnsi="Arial" w:cs="Arial"/>
-                      <w:sz w:val="23"/>
-                      <w:szCs w:val="23"/>
-                      <w:lang w:val="en-US" w:eastAsia="ja-JP"/>
-                    </w:rPr>
-                    <w:t xml:space="preserve"> required.</w:t>
+                    <w:t>, required.</w:t>
                   </w:r>
                 </w:p>
                 <w:p>
@@ -8852,7 +6848,6 @@
                       <w:lang w:val="en-US" w:eastAsia="ja-JP"/>
                     </w:rPr>
                   </w:pPr>
-                  <w:proofErr w:type="spellStart"/>
                   <w:r>
                     <w:rPr>
                       <w:rFonts w:ascii="Arial" w:hAnsi="Arial" w:cs="Arial"/>
@@ -8860,37 +6855,7 @@
                       <w:szCs w:val="23"/>
                       <w:lang w:val="en-US" w:eastAsia="ja-JP"/>
                     </w:rPr>
-                    <w:t>Đăng</w:t>
-                  </w:r>
-                  <w:proofErr w:type="spellEnd"/>
-                  <w:r>
-                    <w:rPr>
-                      <w:rFonts w:ascii="Arial" w:hAnsi="Arial" w:cs="Arial"/>
-                      <w:sz w:val="23"/>
-                      <w:szCs w:val="23"/>
-                      <w:lang w:val="en-US" w:eastAsia="ja-JP"/>
-                    </w:rPr>
-                    <w:t xml:space="preserve"> </w:t>
-                  </w:r>
-                  <w:proofErr w:type="spellStart"/>
-                  <w:r>
-                    <w:rPr>
-                      <w:rFonts w:ascii="Arial" w:hAnsi="Arial" w:cs="Arial"/>
-                      <w:sz w:val="23"/>
-                      <w:szCs w:val="23"/>
-                      <w:lang w:val="en-US" w:eastAsia="ja-JP"/>
-                    </w:rPr>
-                    <w:t>nhập</w:t>
-                  </w:r>
-                  <w:proofErr w:type="spellEnd"/>
-                  <w:r>
-                    <w:rPr>
-                      <w:rFonts w:ascii="Arial" w:hAnsi="Arial" w:cs="Arial"/>
-                      <w:sz w:val="23"/>
-                      <w:szCs w:val="23"/>
-                      <w:lang w:val="en-US" w:eastAsia="ja-JP"/>
-                    </w:rPr>
-                    <w:t>: button.</w:t>
+                    <w:t>Đăng nhập: button.</w:t>
                   </w:r>
                 </w:p>
                 <w:p>
@@ -9001,43 +6966,7 @@
                       <w:sz w:val="23"/>
                       <w:szCs w:val="23"/>
                     </w:rPr>
-                    <w:t>Press “</w:t>
-                  </w:r>
-                  <w:proofErr w:type="spellStart"/>
-                  <w:r>
-                    <w:rPr>
-                      <w:rFonts w:cs="Arial"/>
-                      <w:sz w:val="23"/>
-                      <w:szCs w:val="23"/>
-                    </w:rPr>
-                    <w:t>Đăng</w:t>
-                  </w:r>
-                  <w:proofErr w:type="spellEnd"/>
-                  <w:r>
-                    <w:rPr>
-                      <w:rFonts w:cs="Arial"/>
-                      <w:sz w:val="23"/>
-                      <w:szCs w:val="23"/>
-                    </w:rPr>
-                    <w:t xml:space="preserve"> </w:t>
-                  </w:r>
-                  <w:proofErr w:type="spellStart"/>
-                  <w:r>
-                    <w:rPr>
-                      <w:rFonts w:cs="Arial"/>
-                      <w:sz w:val="23"/>
-                      <w:szCs w:val="23"/>
-                    </w:rPr>
-                    <w:t>nhập</w:t>
-                  </w:r>
-                  <w:proofErr w:type="spellEnd"/>
-                  <w:r>
-                    <w:rPr>
-                      <w:rFonts w:cs="Arial"/>
-                      <w:sz w:val="23"/>
-                      <w:szCs w:val="23"/>
-                    </w:rPr>
-                    <w:t>” button.</w:t>
+                    <w:t>Press “Đăng nhập” button.</w:t>
                   </w:r>
                 </w:p>
               </w:tc>
@@ -9397,97 +7326,7 @@
                       <w:sz w:val="23"/>
                       <w:szCs w:val="23"/>
                     </w:rPr>
-                    <w:t xml:space="preserve">Sai email </w:t>
-                  </w:r>
-                  <w:proofErr w:type="spellStart"/>
-                  <w:r>
-                    <w:rPr>
-                      <w:rFonts w:cs="Arial"/>
-                      <w:sz w:val="23"/>
-                      <w:szCs w:val="23"/>
-                    </w:rPr>
-                    <w:t>hoac</w:t>
-                  </w:r>
-                  <w:proofErr w:type="spellEnd"/>
-                  <w:r>
-                    <w:rPr>
-                      <w:rFonts w:cs="Arial"/>
-                      <w:sz w:val="23"/>
-                      <w:szCs w:val="23"/>
-                    </w:rPr>
-                    <w:t xml:space="preserve"> password. </w:t>
-                  </w:r>
-                  <w:proofErr w:type="spellStart"/>
-                  <w:r>
-                    <w:rPr>
-                      <w:rFonts w:cs="Arial"/>
-                      <w:sz w:val="23"/>
-                      <w:szCs w:val="23"/>
-                    </w:rPr>
-                    <w:t>Hãy</w:t>
-                  </w:r>
-                  <w:proofErr w:type="spellEnd"/>
-                  <w:r>
-                    <w:rPr>
-                      <w:rFonts w:cs="Arial"/>
-                      <w:sz w:val="23"/>
-                      <w:szCs w:val="23"/>
-                    </w:rPr>
-                    <w:t xml:space="preserve"> </w:t>
-                  </w:r>
-                  <w:proofErr w:type="spellStart"/>
-                  <w:r>
-                    <w:rPr>
-                      <w:rFonts w:cs="Arial"/>
-                      <w:sz w:val="23"/>
-                      <w:szCs w:val="23"/>
-                    </w:rPr>
-                    <w:t>đăng</w:t>
-                  </w:r>
-                  <w:proofErr w:type="spellEnd"/>
-                  <w:r>
-                    <w:rPr>
-                      <w:rFonts w:cs="Arial"/>
-                      <w:sz w:val="23"/>
-                      <w:szCs w:val="23"/>
-                    </w:rPr>
-                    <w:t xml:space="preserve"> </w:t>
-                  </w:r>
-                  <w:proofErr w:type="spellStart"/>
-                  <w:r>
-                    <w:rPr>
-                      <w:rFonts w:cs="Arial"/>
-                      <w:sz w:val="23"/>
-                      <w:szCs w:val="23"/>
-                    </w:rPr>
-                    <w:t>nhập</w:t>
-                  </w:r>
-                  <w:proofErr w:type="spellEnd"/>
-                  <w:r>
-                    <w:rPr>
-                      <w:rFonts w:cs="Arial"/>
-                      <w:sz w:val="23"/>
-                      <w:szCs w:val="23"/>
-                    </w:rPr>
-                    <w:t xml:space="preserve"> </w:t>
-                  </w:r>
-                  <w:proofErr w:type="spellStart"/>
-                  <w:r>
-                    <w:rPr>
-                      <w:rFonts w:cs="Arial"/>
-                      <w:sz w:val="23"/>
-                      <w:szCs w:val="23"/>
-                    </w:rPr>
-                    <w:t>lại</w:t>
-                  </w:r>
-                  <w:proofErr w:type="spellEnd"/>
-                  <w:r>
-                    <w:rPr>
-                      <w:rFonts w:cs="Arial"/>
-                      <w:sz w:val="23"/>
-                      <w:szCs w:val="23"/>
-                    </w:rPr>
-                    <w:t>”</w:t>
+                    <w:t>Sai email hoac password. Hãy đăng nhập lại”</w:t>
                   </w:r>
                 </w:p>
               </w:tc>
@@ -9657,11 +7496,11 @@
         </w:rPr>
       </w:pPr>
       <w:r>
-        <w:object w:dxaOrig="9721" w:dyaOrig="2881">
+        <w:object w:dxaOrig="9721" w:dyaOrig="2881" w14:anchorId="5F99E4EB">
           <v:shape id="_x0000_i1029" type="#_x0000_t75" style="width:467.25pt;height:138.75pt" o:ole="">
-            <v:imagedata r:id="rId13" o:title=""/>
+            <v:imagedata r:id="rId15" o:title=""/>
           </v:shape>
-          <o:OLEObject Type="Embed" ProgID="Visio.Drawing.15" ShapeID="_x0000_i1029" DrawAspect="Content" ObjectID="_1483070026" r:id="rId14"/>
+          <o:OLEObject Type="Embed" ProgID="Visio.Drawing.15" ShapeID="_x0000_i1029" DrawAspect="Content" ObjectID="_1483186087" r:id="rId16"/>
         </w:object>
       </w:r>
     </w:p>
@@ -9996,34 +7835,14 @@
               </w:rPr>
               <w:t xml:space="preserve">Nguyen </w:t>
             </w:r>
-            <w:proofErr w:type="spellStart"/>
-            <w:r>
-              <w:rPr>
-                <w:rFonts w:cs="Arial"/>
-                <w:sz w:val="23"/>
-                <w:szCs w:val="23"/>
-              </w:rPr>
-              <w:t>Duy</w:t>
-            </w:r>
-            <w:proofErr w:type="spellEnd"/>
-            <w:r>
-              <w:rPr>
-                <w:rFonts w:cs="Arial"/>
-                <w:sz w:val="23"/>
-                <w:szCs w:val="23"/>
-              </w:rPr>
-              <w:t xml:space="preserve"> </w:t>
-            </w:r>
-            <w:proofErr w:type="spellStart"/>
-            <w:r>
-              <w:rPr>
-                <w:rFonts w:cs="Arial"/>
-                <w:sz w:val="23"/>
-                <w:szCs w:val="23"/>
-              </w:rPr>
-              <w:t>Khuong</w:t>
-            </w:r>
-            <w:proofErr w:type="spellEnd"/>
+            <w:r>
+              <w:rPr>
+                <w:rFonts w:cs="Arial"/>
+                <w:sz w:val="23"/>
+                <w:szCs w:val="23"/>
+              </w:rPr>
+              <w:t>Duy Khuong</w:t>
+            </w:r>
           </w:p>
         </w:tc>
       </w:tr>
@@ -10662,72 +8481,16 @@
                       <w:sz w:val="23"/>
                       <w:szCs w:val="23"/>
                     </w:rPr>
-                    <w:t>Guest clicks “</w:t>
-                  </w:r>
-                  <w:proofErr w:type="spellStart"/>
+                    <w:t>Guest clicks “Đăng ký</w:t>
+                  </w:r>
                   <w:r>
                     <w:rPr>
                       <w:rFonts w:cs="Arial"/>
                       <w:sz w:val="23"/>
                       <w:szCs w:val="23"/>
                     </w:rPr>
-                    <w:t>Đăng</w:t>
-                  </w:r>
-                  <w:proofErr w:type="spellEnd"/>
-                  <w:r>
-                    <w:rPr>
-                      <w:rFonts w:cs="Arial"/>
-                      <w:sz w:val="23"/>
-                      <w:szCs w:val="23"/>
-                    </w:rPr>
-                    <w:t xml:space="preserve"> </w:t>
-                  </w:r>
-                  <w:proofErr w:type="spellStart"/>
-                  <w:r>
-                    <w:rPr>
-                      <w:rFonts w:cs="Arial"/>
-                      <w:sz w:val="23"/>
-                      <w:szCs w:val="23"/>
-                    </w:rPr>
-                    <w:t>ký</w:t>
-                  </w:r>
-                  <w:proofErr w:type="spellEnd"/>
-                  <w:r>
-                    <w:rPr>
-                      <w:rFonts w:cs="Arial"/>
-                      <w:sz w:val="23"/>
-                      <w:szCs w:val="23"/>
-                    </w:rPr>
-                    <w:t xml:space="preserve"> </w:t>
-                  </w:r>
-                  <w:proofErr w:type="spellStart"/>
-                  <w:r>
-                    <w:rPr>
-                      <w:rFonts w:cs="Arial"/>
-                      <w:sz w:val="23"/>
-                      <w:szCs w:val="23"/>
-                    </w:rPr>
-                    <w:t>tài</w:t>
-                  </w:r>
-                  <w:proofErr w:type="spellEnd"/>
-                  <w:r>
-                    <w:rPr>
-                      <w:rFonts w:cs="Arial"/>
-                      <w:sz w:val="23"/>
-                      <w:szCs w:val="23"/>
-                    </w:rPr>
-                    <w:t xml:space="preserve"> </w:t>
-                  </w:r>
-                  <w:proofErr w:type="spellStart"/>
-                  <w:r>
-                    <w:rPr>
-                      <w:rFonts w:cs="Arial"/>
-                      <w:sz w:val="23"/>
-                      <w:szCs w:val="23"/>
-                    </w:rPr>
-                    <w:t>khoản</w:t>
-                  </w:r>
-                  <w:proofErr w:type="spellEnd"/>
+                    <w:t xml:space="preserve"> tài khoản</w:t>
+                  </w:r>
                   <w:r>
                     <w:rPr>
                       <w:rFonts w:cs="Arial"/>
@@ -10786,8 +8549,8 @@
                       <w:szCs w:val="24"/>
                     </w:rPr>
                   </w:pPr>
-                  <w:bookmarkStart w:id="50" w:name="OLE_LINK54"/>
-                  <w:bookmarkStart w:id="51" w:name="OLE_LINK55"/>
+                  <w:bookmarkStart w:id="54" w:name="OLE_LINK54"/>
+                  <w:bookmarkStart w:id="55" w:name="OLE_LINK55"/>
                   <w:r>
                     <w:rPr>
                       <w:rFonts w:cs="Arial"/>
@@ -10795,49 +8558,15 @@
                     </w:rPr>
                     <w:t>-</w:t>
                   </w:r>
-                  <w:proofErr w:type="spellStart"/>
-                  <w:r>
-                    <w:rPr>
-                      <w:rFonts w:cs="Arial"/>
-                      <w:szCs w:val="24"/>
-                    </w:rPr>
-                    <w:t>Loại</w:t>
-                  </w:r>
-                  <w:proofErr w:type="spellEnd"/>
-                  <w:r>
-                    <w:rPr>
-                      <w:rFonts w:cs="Arial"/>
-                      <w:szCs w:val="24"/>
-                    </w:rPr>
-                    <w:t xml:space="preserve"> </w:t>
-                  </w:r>
-                  <w:proofErr w:type="spellStart"/>
-                  <w:r>
-                    <w:rPr>
-                      <w:rFonts w:cs="Arial"/>
-                      <w:szCs w:val="24"/>
-                    </w:rPr>
-                    <w:t>tài</w:t>
-                  </w:r>
-                  <w:proofErr w:type="spellEnd"/>
-                  <w:r>
-                    <w:rPr>
-                      <w:rFonts w:cs="Arial"/>
-                      <w:szCs w:val="24"/>
-                    </w:rPr>
-                    <w:t xml:space="preserve"> </w:t>
-                  </w:r>
-                  <w:proofErr w:type="spellStart"/>
-                  <w:r>
-                    <w:rPr>
-                      <w:rFonts w:cs="Arial"/>
-                      <w:szCs w:val="24"/>
-                    </w:rPr>
-                    <w:t>khoản</w:t>
-                  </w:r>
-                  <w:bookmarkEnd w:id="50"/>
-                  <w:bookmarkEnd w:id="51"/>
-                  <w:proofErr w:type="spellEnd"/>
+                  <w:r>
+                    <w:rPr>
+                      <w:rFonts w:cs="Arial"/>
+                      <w:szCs w:val="24"/>
+                    </w:rPr>
+                    <w:t>Loại tài khoản</w:t>
+                  </w:r>
+                  <w:bookmarkEnd w:id="54"/>
+                  <w:bookmarkEnd w:id="55"/>
                   <w:r>
                     <w:rPr>
                       <w:rFonts w:cs="Arial"/>
@@ -10850,103 +8579,21 @@
                       <w:rFonts w:cs="Arial"/>
                       <w:szCs w:val="24"/>
                     </w:rPr>
-                    <w:t xml:space="preserve"> button: “</w:t>
-                  </w:r>
-                  <w:proofErr w:type="spellStart"/>
-                  <w:r>
-                    <w:rPr>
-                      <w:rFonts w:cs="Arial"/>
-                      <w:szCs w:val="24"/>
-                    </w:rPr>
-                    <w:t>Tài</w:t>
-                  </w:r>
-                  <w:proofErr w:type="spellEnd"/>
-                  <w:r>
-                    <w:rPr>
-                      <w:rFonts w:cs="Arial"/>
-                      <w:szCs w:val="24"/>
-                    </w:rPr>
-                    <w:t xml:space="preserve"> </w:t>
-                  </w:r>
-                  <w:proofErr w:type="spellStart"/>
-                  <w:r>
-                    <w:rPr>
-                      <w:rFonts w:cs="Arial"/>
-                      <w:szCs w:val="24"/>
-                    </w:rPr>
-                    <w:t>xế</w:t>
-                  </w:r>
-                  <w:proofErr w:type="spellEnd"/>
-                  <w:r>
-                    <w:rPr>
-                      <w:rFonts w:cs="Arial"/>
-                      <w:szCs w:val="24"/>
-                    </w:rPr>
-                    <w:t xml:space="preserve"> </w:t>
-                  </w:r>
-                  <w:proofErr w:type="spellStart"/>
-                  <w:r>
-                    <w:rPr>
-                      <w:rFonts w:cs="Arial"/>
-                      <w:szCs w:val="24"/>
-                    </w:rPr>
-                    <w:t>xe</w:t>
-                  </w:r>
-                  <w:proofErr w:type="spellEnd"/>
-                  <w:r>
-                    <w:rPr>
-                      <w:rFonts w:cs="Arial"/>
-                      <w:szCs w:val="24"/>
-                    </w:rPr>
-                    <w:t xml:space="preserve"> </w:t>
-                  </w:r>
-                  <w:proofErr w:type="spellStart"/>
-                  <w:r>
-                    <w:rPr>
-                      <w:rFonts w:cs="Arial"/>
-                      <w:szCs w:val="24"/>
-                    </w:rPr>
-                    <w:t>tải</w:t>
-                  </w:r>
-                  <w:proofErr w:type="spellEnd"/>
-                  <w:r>
-                    <w:rPr>
-                      <w:rFonts w:cs="Arial"/>
-                      <w:szCs w:val="24"/>
-                    </w:rPr>
-                    <w:t>”,”</w:t>
-                  </w:r>
-                  <w:proofErr w:type="spellStart"/>
-                  <w:r>
-                    <w:rPr>
-                      <w:rFonts w:cs="Arial"/>
-                      <w:szCs w:val="24"/>
-                    </w:rPr>
-                    <w:t>chủ</w:t>
-                  </w:r>
-                  <w:proofErr w:type="spellEnd"/>
-                  <w:r>
-                    <w:rPr>
-                      <w:rFonts w:cs="Arial"/>
-                      <w:szCs w:val="24"/>
-                    </w:rPr>
-                    <w:t xml:space="preserve"> </w:t>
-                  </w:r>
-                  <w:proofErr w:type="spellStart"/>
-                  <w:r>
-                    <w:rPr>
-                      <w:rFonts w:cs="Arial"/>
-                      <w:szCs w:val="24"/>
-                    </w:rPr>
-                    <w:t>hàng</w:t>
-                  </w:r>
-                  <w:proofErr w:type="spellEnd"/>
-                  <w:r>
-                    <w:rPr>
-                      <w:rFonts w:cs="Arial"/>
-                      <w:szCs w:val="24"/>
-                    </w:rPr>
-                    <w:t>”, required.</w:t>
+                    <w:t xml:space="preserve"> button: “Tài xế</w:t>
+                  </w:r>
+                  <w:r>
+                    <w:rPr>
+                      <w:rFonts w:cs="Arial"/>
+                      <w:szCs w:val="24"/>
+                    </w:rPr>
+                    <w:t xml:space="preserve"> xe tải</w:t>
+                  </w:r>
+                  <w:r>
+                    <w:rPr>
+                      <w:rFonts w:cs="Arial"/>
+                      <w:szCs w:val="24"/>
+                    </w:rPr>
+                    <w:t>”,”chủ hàng”, required.</w:t>
                   </w:r>
                 </w:p>
                 <w:p>
@@ -10969,17 +8616,8 @@
                       <w:rFonts w:cs="Arial"/>
                       <w:szCs w:val="24"/>
                     </w:rPr>
-                    <w:t xml:space="preserve">Email: </w:t>
-                  </w:r>
-                  <w:proofErr w:type="spellStart"/>
-                  <w:r>
-                    <w:rPr>
-                      <w:rFonts w:cs="Arial"/>
-                      <w:szCs w:val="24"/>
-                    </w:rPr>
-                    <w:t>textbox,required</w:t>
-                  </w:r>
-                  <w:proofErr w:type="spellEnd"/>
+                    <w:t>Email: textbox,required</w:t>
+                  </w:r>
                 </w:p>
                 <w:p>
                   <w:pPr>
@@ -11001,17 +8639,8 @@
                       <w:rFonts w:cs="Arial"/>
                       <w:szCs w:val="24"/>
                     </w:rPr>
-                    <w:t xml:space="preserve">Password: </w:t>
-                  </w:r>
-                  <w:proofErr w:type="spellStart"/>
-                  <w:r>
-                    <w:rPr>
-                      <w:rFonts w:cs="Arial"/>
-                      <w:szCs w:val="24"/>
-                    </w:rPr>
-                    <w:t>textbox</w:t>
-                  </w:r>
-                  <w:proofErr w:type="gramStart"/>
+                    <w:t>Password: textbox</w:t>
+                  </w:r>
                   <w:r>
                     <w:rPr>
                       <w:rFonts w:cs="Arial"/>
@@ -11024,16 +8653,7 @@
                       <w:rFonts w:cs="Arial"/>
                       <w:szCs w:val="24"/>
                     </w:rPr>
-                    <w:t>required</w:t>
-                  </w:r>
-                  <w:proofErr w:type="spellEnd"/>
-                  <w:proofErr w:type="gramEnd"/>
-                  <w:r>
-                    <w:rPr>
-                      <w:rFonts w:cs="Arial"/>
-                      <w:szCs w:val="24"/>
-                    </w:rPr>
-                    <w:t>.</w:t>
+                    <w:t>required.</w:t>
                   </w:r>
                 </w:p>
                 <w:p>
@@ -11044,8 +8664,8 @@
                       <w:szCs w:val="24"/>
                     </w:rPr>
                   </w:pPr>
-                  <w:bookmarkStart w:id="52" w:name="OLE_LINK60"/>
-                  <w:bookmarkStart w:id="53" w:name="OLE_LINK61"/>
+                  <w:bookmarkStart w:id="56" w:name="OLE_LINK60"/>
+                  <w:bookmarkStart w:id="57" w:name="OLE_LINK61"/>
                   <w:r>
                     <w:rPr>
                       <w:rFonts w:cs="Arial"/>
@@ -11053,7 +8673,6 @@
                     </w:rPr>
                     <w:t>-</w:t>
                   </w:r>
-                  <w:proofErr w:type="spellStart"/>
                   <w:r>
                     <w:rPr>
                       <w:rFonts w:cs="Arial"/>
@@ -11061,7 +8680,6 @@
                     </w:rPr>
                     <w:t>Họ</w:t>
                   </w:r>
-                  <w:proofErr w:type="spellEnd"/>
                   <w:r>
                     <w:rPr>
                       <w:rFonts w:cs="Arial"/>
@@ -11085,9 +8703,8 @@
                     </w:rPr>
                     <w:t>-</w:t>
                   </w:r>
-                  <w:bookmarkStart w:id="54" w:name="OLE_LINK5"/>
-                  <w:bookmarkStart w:id="55" w:name="OLE_LINK6"/>
-                  <w:proofErr w:type="spellStart"/>
+                  <w:bookmarkStart w:id="58" w:name="OLE_LINK5"/>
+                  <w:bookmarkStart w:id="59" w:name="OLE_LINK6"/>
                   <w:r>
                     <w:rPr>
                       <w:rFonts w:cs="Arial"/>
@@ -11095,7 +8712,6 @@
                     </w:rPr>
                     <w:t>Tên</w:t>
                   </w:r>
-                  <w:proofErr w:type="spellEnd"/>
                   <w:r>
                     <w:rPr>
                       <w:rFonts w:cs="Arial"/>
@@ -11103,8 +8719,8 @@
                     </w:rPr>
                     <w:t>: textbox, required.</w:t>
                   </w:r>
-                  <w:bookmarkEnd w:id="54"/>
-                  <w:bookmarkEnd w:id="55"/>
+                  <w:bookmarkEnd w:id="58"/>
+                  <w:bookmarkEnd w:id="59"/>
                 </w:p>
                 <w:p>
                   <w:pPr>
@@ -11121,57 +8737,16 @@
                     </w:rPr>
                     <w:t>-</w:t>
                   </w:r>
-                  <w:proofErr w:type="spellStart"/>
-                  <w:r>
-                    <w:rPr>
-                      <w:rFonts w:cs="Arial"/>
-                      <w:szCs w:val="24"/>
-                    </w:rPr>
-                    <w:t>Số</w:t>
-                  </w:r>
-                  <w:proofErr w:type="spellEnd"/>
-                  <w:r>
-                    <w:rPr>
-                      <w:rFonts w:cs="Arial"/>
-                      <w:szCs w:val="24"/>
-                    </w:rPr>
-                    <w:t xml:space="preserve"> </w:t>
-                  </w:r>
-                  <w:proofErr w:type="spellStart"/>
-                  <w:r>
-                    <w:rPr>
-                      <w:rFonts w:cs="Arial"/>
-                      <w:szCs w:val="24"/>
-                    </w:rPr>
-                    <w:t>điện</w:t>
-                  </w:r>
-                  <w:proofErr w:type="spellEnd"/>
-                  <w:r>
-                    <w:rPr>
-                      <w:rFonts w:cs="Arial"/>
-                      <w:szCs w:val="24"/>
-                    </w:rPr>
-                    <w:t xml:space="preserve"> </w:t>
-                  </w:r>
-                  <w:proofErr w:type="spellStart"/>
-                  <w:r>
-                    <w:rPr>
-                      <w:rFonts w:cs="Arial"/>
-                      <w:szCs w:val="24"/>
-                    </w:rPr>
-                    <w:t>thoại</w:t>
-                  </w:r>
-                  <w:proofErr w:type="spellEnd"/>
-                  <w:r>
-                    <w:rPr>
-                      <w:rFonts w:cs="Arial"/>
-                      <w:szCs w:val="24"/>
-                    </w:rPr>
-                    <w:t>: textbox, required.</w:t>
+                  <w:r>
+                    <w:rPr>
+                      <w:rFonts w:cs="Arial"/>
+                      <w:szCs w:val="24"/>
+                    </w:rPr>
+                    <w:t>Số điện thoại: textbox, required.</w:t>
                   </w:r>
                 </w:p>
-                <w:bookmarkEnd w:id="52"/>
-                <w:bookmarkEnd w:id="53"/>
+                <w:bookmarkEnd w:id="56"/>
+                <w:bookmarkEnd w:id="57"/>
                 <w:p>
                   <w:pPr>
                     <w:spacing w:line="240" w:lineRule="auto"/>
@@ -11187,69 +8762,12 @@
                     </w:rPr>
                     <w:t>-</w:t>
                   </w:r>
-                  <w:proofErr w:type="spellStart"/>
-                  <w:r>
-                    <w:rPr>
-                      <w:rFonts w:cs="Arial"/>
-                      <w:szCs w:val="24"/>
-                    </w:rPr>
-                    <w:t>Số</w:t>
-                  </w:r>
-                  <w:proofErr w:type="spellEnd"/>
-                  <w:r>
-                    <w:rPr>
-                      <w:rFonts w:cs="Arial"/>
-                      <w:szCs w:val="24"/>
-                    </w:rPr>
-                    <w:t xml:space="preserve"> </w:t>
-                  </w:r>
-                  <w:proofErr w:type="spellStart"/>
-                  <w:r>
-                    <w:rPr>
-                      <w:rFonts w:cs="Arial"/>
-                      <w:szCs w:val="24"/>
-                    </w:rPr>
-                    <w:t>thẻ</w:t>
-                  </w:r>
-                  <w:proofErr w:type="spellEnd"/>
-                  <w:r>
-                    <w:rPr>
-                      <w:rFonts w:cs="Arial"/>
-                      <w:szCs w:val="24"/>
-                    </w:rPr>
-                    <w:t xml:space="preserve"> </w:t>
-                  </w:r>
-                  <w:proofErr w:type="spellStart"/>
-                  <w:r>
-                    <w:rPr>
-                      <w:rFonts w:cs="Arial"/>
-                      <w:szCs w:val="24"/>
-                    </w:rPr>
-                    <w:t>tín</w:t>
-                  </w:r>
-                  <w:proofErr w:type="spellEnd"/>
-                  <w:r>
-                    <w:rPr>
-                      <w:rFonts w:cs="Arial"/>
-                      <w:szCs w:val="24"/>
-                    </w:rPr>
-                    <w:t xml:space="preserve"> </w:t>
-                  </w:r>
-                  <w:proofErr w:type="spellStart"/>
-                  <w:r>
-                    <w:rPr>
-                      <w:rFonts w:cs="Arial"/>
-                      <w:szCs w:val="24"/>
-                    </w:rPr>
-                    <w:t>dụng</w:t>
-                  </w:r>
-                  <w:proofErr w:type="spellEnd"/>
-                  <w:r>
-                    <w:rPr>
-                      <w:rFonts w:cs="Arial"/>
-                      <w:szCs w:val="24"/>
-                    </w:rPr>
-                    <w:t>: textbox, required.</w:t>
+                  <w:r>
+                    <w:rPr>
+                      <w:rFonts w:cs="Arial"/>
+                      <w:szCs w:val="24"/>
+                    </w:rPr>
+                    <w:t>Số thẻ tín dụng: textbox, required.</w:t>
                   </w:r>
                 </w:p>
                 <w:p>
@@ -11265,14 +8783,7 @@
                       <w:rFonts w:cs="Arial"/>
                       <w:szCs w:val="24"/>
                     </w:rPr>
-                    <w:t>-CVV</w:t>
-                  </w:r>
-                  <w:r>
-                    <w:rPr>
-                      <w:rFonts w:cs="Arial"/>
-                      <w:szCs w:val="24"/>
-                    </w:rPr>
-                    <w:t>: textbox, required.</w:t>
+                    <w:t>-CVV: textbox, required.</w:t>
                   </w:r>
                 </w:p>
                 <w:p>
@@ -11290,63 +8801,13 @@
                     </w:rPr>
                     <w:t>-</w:t>
                   </w:r>
-                  <w:proofErr w:type="spellStart"/>
-                  <w:r>
-                    <w:rPr>
-                      <w:rFonts w:cs="Arial"/>
-                      <w:szCs w:val="24"/>
-                    </w:rPr>
-                    <w:t>Tháng</w:t>
-                  </w:r>
-                  <w:proofErr w:type="spellEnd"/>
-                  <w:r>
-                    <w:rPr>
-                      <w:rFonts w:cs="Arial"/>
-                      <w:szCs w:val="24"/>
-                    </w:rPr>
-                    <w:t xml:space="preserve"> </w:t>
-                  </w:r>
-                  <w:proofErr w:type="spellStart"/>
-                  <w:r>
-                    <w:rPr>
-                      <w:rFonts w:cs="Arial"/>
-                      <w:szCs w:val="24"/>
-                    </w:rPr>
-                    <w:t>hết</w:t>
-                  </w:r>
-                  <w:proofErr w:type="spellEnd"/>
-                  <w:r>
-                    <w:rPr>
-                      <w:rFonts w:cs="Arial"/>
-                      <w:szCs w:val="24"/>
-                    </w:rPr>
-                    <w:t xml:space="preserve"> </w:t>
-                  </w:r>
-                  <w:proofErr w:type="spellStart"/>
-                  <w:r>
-                    <w:rPr>
-                      <w:rFonts w:cs="Arial"/>
-                      <w:szCs w:val="24"/>
-                    </w:rPr>
-                    <w:t>hạn</w:t>
-                  </w:r>
-                  <w:proofErr w:type="spellEnd"/>
-                  <w:r>
-                    <w:rPr>
-                      <w:rFonts w:cs="Arial"/>
-                      <w:szCs w:val="24"/>
-                    </w:rPr>
-                    <w:t xml:space="preserve"> </w:t>
-                  </w:r>
-                  <w:proofErr w:type="spellStart"/>
-                  <w:r>
-                    <w:rPr>
-                      <w:rFonts w:cs="Arial"/>
-                      <w:szCs w:val="24"/>
-                    </w:rPr>
-                    <w:t>thẻ</w:t>
-                  </w:r>
-                  <w:proofErr w:type="spellEnd"/>
+                  <w:r>
+                    <w:rPr>
+                      <w:rFonts w:cs="Arial"/>
+                      <w:szCs w:val="24"/>
+                    </w:rPr>
+                    <w:t>Tháng hết hạn thẻ</w:t>
+                  </w:r>
                   <w:r>
                     <w:rPr>
                       <w:rFonts w:cs="Arial"/>
@@ -11382,65 +8843,8 @@
                       <w:rFonts w:cs="Arial"/>
                       <w:szCs w:val="24"/>
                     </w:rPr>
-                    <w:t>-</w:t>
-                  </w:r>
-                  <w:proofErr w:type="spellStart"/>
-                  <w:r>
-                    <w:rPr>
-                      <w:rFonts w:cs="Arial"/>
-                      <w:szCs w:val="24"/>
-                    </w:rPr>
-                    <w:t>Năm</w:t>
-                  </w:r>
-                  <w:proofErr w:type="spellEnd"/>
-                  <w:r>
-                    <w:rPr>
-                      <w:rFonts w:cs="Arial"/>
-                      <w:szCs w:val="24"/>
-                    </w:rPr>
-                    <w:t xml:space="preserve"> </w:t>
-                  </w:r>
-                  <w:proofErr w:type="spellStart"/>
-                  <w:r>
-                    <w:rPr>
-                      <w:rFonts w:cs="Arial"/>
-                      <w:szCs w:val="24"/>
-                    </w:rPr>
-                    <w:t>hết</w:t>
-                  </w:r>
-                  <w:proofErr w:type="spellEnd"/>
-                  <w:r>
-                    <w:rPr>
-                      <w:rFonts w:cs="Arial"/>
-                      <w:szCs w:val="24"/>
-                    </w:rPr>
-                    <w:t xml:space="preserve"> </w:t>
-                  </w:r>
-                  <w:proofErr w:type="spellStart"/>
-                  <w:r>
-                    <w:rPr>
-                      <w:rFonts w:cs="Arial"/>
-                      <w:szCs w:val="24"/>
-                    </w:rPr>
-                    <w:t>hạn</w:t>
-                  </w:r>
-                  <w:proofErr w:type="spellEnd"/>
-                  <w:r>
-                    <w:rPr>
-                      <w:rFonts w:cs="Arial"/>
-                      <w:szCs w:val="24"/>
-                    </w:rPr>
-                    <w:t xml:space="preserve"> </w:t>
-                  </w:r>
-                  <w:proofErr w:type="spellStart"/>
-                  <w:r>
-                    <w:rPr>
-                      <w:rFonts w:cs="Arial"/>
-                      <w:szCs w:val="24"/>
-                    </w:rPr>
-                    <w:t>thẻ</w:t>
-                  </w:r>
-                  <w:proofErr w:type="spellEnd"/>
+                    <w:t>-Năm hết hạn thẻ</w:t>
+                  </w:r>
                   <w:r>
                     <w:rPr>
                       <w:rFonts w:cs="Arial"/>
@@ -11479,63 +8883,20 @@
                     </w:rPr>
                     <w:t>-</w:t>
                   </w:r>
-                  <w:proofErr w:type="spellStart"/>
-                  <w:r>
-                    <w:rPr>
-                      <w:rFonts w:cs="Arial"/>
-                      <w:szCs w:val="24"/>
-                    </w:rPr>
-                    <w:t>Đăng</w:t>
-                  </w:r>
-                  <w:proofErr w:type="spellEnd"/>
-                  <w:r>
-                    <w:rPr>
-                      <w:rFonts w:cs="Arial"/>
-                      <w:szCs w:val="24"/>
-                    </w:rPr>
-                    <w:t xml:space="preserve"> </w:t>
-                  </w:r>
-                  <w:proofErr w:type="spellStart"/>
-                  <w:r>
-                    <w:rPr>
-                      <w:rFonts w:cs="Arial"/>
-                      <w:szCs w:val="24"/>
-                    </w:rPr>
-                    <w:t>ký</w:t>
-                  </w:r>
-                  <w:proofErr w:type="spellEnd"/>
-                  <w:r>
-                    <w:rPr>
-                      <w:rFonts w:cs="Arial"/>
-                      <w:szCs w:val="24"/>
-                    </w:rPr>
-                    <w:t xml:space="preserve"> </w:t>
-                  </w:r>
-                  <w:proofErr w:type="spellStart"/>
-                  <w:r>
-                    <w:rPr>
-                      <w:rFonts w:cs="Arial"/>
-                      <w:szCs w:val="24"/>
-                    </w:rPr>
-                    <w:t>tài</w:t>
-                  </w:r>
-                  <w:proofErr w:type="spellEnd"/>
-                  <w:r>
-                    <w:rPr>
-                      <w:rFonts w:cs="Arial"/>
-                      <w:szCs w:val="24"/>
-                    </w:rPr>
-                    <w:t xml:space="preserve"> </w:t>
-                  </w:r>
-                  <w:proofErr w:type="spellStart"/>
-                  <w:r>
-                    <w:rPr>
-                      <w:rFonts w:cs="Arial"/>
-                      <w:szCs w:val="24"/>
-                    </w:rPr>
-                    <w:t>khoản</w:t>
-                  </w:r>
-                  <w:proofErr w:type="spellEnd"/>
+                  <w:r>
+                    <w:rPr>
+                      <w:rFonts w:cs="Arial"/>
+                      <w:szCs w:val="24"/>
+                    </w:rPr>
+                    <w:t>Đăng ký</w:t>
+                  </w:r>
+                  <w:r>
+                    <w:rPr>
+                      <w:rFonts w:cs="Arial"/>
+                      <w:szCs w:val="24"/>
+                    </w:rPr>
+                    <w:t xml:space="preserve"> tài khoản</w:t>
+                  </w:r>
                   <w:r>
                     <w:rPr>
                       <w:rFonts w:cs="Arial"/>
@@ -11603,39 +8964,7 @@
                       <w:rFonts w:cs="Arial"/>
                       <w:szCs w:val="24"/>
                     </w:rPr>
-                    <w:t>Guest enters required information, then clicks “</w:t>
-                  </w:r>
-                  <w:proofErr w:type="spellStart"/>
-                  <w:r>
-                    <w:rPr>
-                      <w:rFonts w:cs="Arial"/>
-                      <w:szCs w:val="24"/>
-                    </w:rPr>
-                    <w:t>Đăng</w:t>
-                  </w:r>
-                  <w:proofErr w:type="spellEnd"/>
-                  <w:r>
-                    <w:rPr>
-                      <w:rFonts w:cs="Arial"/>
-                      <w:szCs w:val="24"/>
-                    </w:rPr>
-                    <w:t xml:space="preserve"> </w:t>
-                  </w:r>
-                  <w:proofErr w:type="spellStart"/>
-                  <w:r>
-                    <w:rPr>
-                      <w:rFonts w:cs="Arial"/>
-                      <w:szCs w:val="24"/>
-                    </w:rPr>
-                    <w:t>ký</w:t>
-                  </w:r>
-                  <w:proofErr w:type="spellEnd"/>
-                  <w:r>
-                    <w:rPr>
-                      <w:rFonts w:cs="Arial"/>
-                      <w:szCs w:val="24"/>
-                    </w:rPr>
-                    <w:t>” button.</w:t>
+                    <w:t>Guest enters required information, then clicks “Đăng ký” button.</w:t>
                   </w:r>
                   <w:r>
                     <w:rPr>
@@ -11715,7 +9044,6 @@
                 <w:szCs w:val="23"/>
               </w:rPr>
             </w:pPr>
-            <w:proofErr w:type="spellStart"/>
             <w:r>
               <w:rPr>
                 <w:rFonts w:cs="Arial"/>
@@ -11732,17 +9060,24 @@
                 <w:sz w:val="23"/>
                 <w:szCs w:val="23"/>
               </w:rPr>
-              <w:t>N</w:t>
-            </w:r>
-            <w:proofErr w:type="spellEnd"/>
-            <w:r>
-              <w:rPr>
-                <w:rFonts w:cs="Arial"/>
-                <w:b/>
-                <w:sz w:val="23"/>
-                <w:szCs w:val="23"/>
-              </w:rPr>
-              <w:t>/A</w:t>
+              <w:t>N/</w:t>
+            </w:r>
+            <w:commentRangeStart w:id="60"/>
+            <w:r>
+              <w:rPr>
+                <w:rFonts w:cs="Arial"/>
+                <w:b/>
+                <w:sz w:val="23"/>
+                <w:szCs w:val="23"/>
+              </w:rPr>
+              <w:t>A</w:t>
+            </w:r>
+            <w:commentRangeEnd w:id="60"/>
+            <w:r>
+              <w:rPr>
+                <w:rStyle w:val="CommentReference"/>
+              </w:rPr>
+              <w:commentReference w:id="60"/>
             </w:r>
           </w:p>
           <w:p>
@@ -11844,6 +9179,103 @@
     </w:sectPr>
   </w:body>
 </w:document>
+</file>
+
+<file path=word/comments.xml><?xml version="1.0" encoding="utf-8"?>
+<w:comments xmlns:wpc="http://schemas.microsoft.com/office/word/2010/wordprocessingCanvas" xmlns:mc="http://schemas.openxmlformats.org/markup-compatibility/2006" xmlns:o="urn:schemas-microsoft-com:office:office" xmlns:r="http://schemas.openxmlformats.org/officeDocument/2006/relationships" xmlns:m="http://schemas.openxmlformats.org/officeDocument/2006/math" xmlns:v="urn:schemas-microsoft-com:vml" xmlns:wp14="http://schemas.microsoft.com/office/word/2010/wordprocessingDrawing" xmlns:wp="http://schemas.openxmlformats.org/drawingml/2006/wordprocessingDrawing" xmlns:w10="urn:schemas-microsoft-com:office:word" xmlns:w="http://schemas.openxmlformats.org/wordprocessingml/2006/main" xmlns:w14="http://schemas.microsoft.com/office/word/2010/wordml" xmlns:w15="http://schemas.microsoft.com/office/word/2012/wordml" xmlns:wpg="http://schemas.microsoft.com/office/word/2010/wordprocessingGroup" xmlns:wpi="http://schemas.microsoft.com/office/word/2010/wordprocessingInk" xmlns:wne="http://schemas.microsoft.com/office/word/2006/wordml" xmlns:wps="http://schemas.microsoft.com/office/word/2010/wordprocessingShape" mc:Ignorable="w14 w15 wp14">
+  <w:comment w:id="33" w:author="Jay" w:date="2015-01-19T15:15:00Z" w:initials="J">
+    <w:p>
+      <w:pPr>
+        <w:pStyle w:val="CommentText"/>
+      </w:pPr>
+      <w:r>
+        <w:rPr>
+          <w:rStyle w:val="CommentReference"/>
+        </w:rPr>
+        <w:annotationRef/>
+      </w:r>
+      <w:r>
+        <w:t>Add trường hợp fail</w:t>
+      </w:r>
+    </w:p>
+  </w:comment>
+  <w:comment w:id="36" w:author="Jay" w:date="2015-01-19T15:20:00Z" w:initials="J">
+    <w:p>
+      <w:pPr>
+        <w:pStyle w:val="CommentText"/>
+      </w:pPr>
+      <w:r>
+        <w:rPr>
+          <w:rStyle w:val="CommentReference"/>
+        </w:rPr>
+        <w:annotationRef/>
+      </w:r>
+      <w:r>
+        <w:t>Vẽ lại hình</w:t>
+      </w:r>
+    </w:p>
+  </w:comment>
+  <w:comment w:id="45" w:author="Jay" w:date="2015-01-19T15:21:00Z" w:initials="J">
+    <w:p>
+      <w:pPr>
+        <w:pStyle w:val="CommentText"/>
+      </w:pPr>
+      <w:r>
+        <w:rPr>
+          <w:rStyle w:val="CommentReference"/>
+        </w:rPr>
+        <w:annotationRef/>
+      </w:r>
+      <w:r>
+        <w:t>Nếu để required thì phải có trường hợp exception nếu user ko nhập</w:t>
+      </w:r>
+      <w:bookmarkStart w:id="46" w:name="_GoBack"/>
+      <w:bookmarkEnd w:id="46"/>
+    </w:p>
+  </w:comment>
+  <w:comment w:id="51" w:author="Jay" w:date="2015-01-19T15:18:00Z" w:initials="J">
+    <w:p>
+      <w:pPr>
+        <w:pStyle w:val="CommentText"/>
+      </w:pPr>
+      <w:r>
+        <w:rPr>
+          <w:rStyle w:val="CommentReference"/>
+        </w:rPr>
+        <w:annotationRef/>
+      </w:r>
+      <w:r>
+        <w:t>Tìm theo thuật toán matching</w:t>
+      </w:r>
+    </w:p>
+  </w:comment>
+  <w:comment w:id="60" w:author="Jay" w:date="2015-01-19T15:09:00Z" w:initials="J">
+    <w:p>
+      <w:pPr>
+        <w:pStyle w:val="CommentText"/>
+      </w:pPr>
+      <w:r>
+        <w:rPr>
+          <w:rStyle w:val="CommentReference"/>
+        </w:rPr>
+        <w:annotationRef/>
+      </w:r>
+      <w:r>
+        <w:t>Thêm exception của các field</w:t>
+      </w:r>
+    </w:p>
+  </w:comment>
+</w:comments>
+</file>
+
+<file path=word/commentsExtended.xml><?xml version="1.0" encoding="utf-8"?>
+<w15:commentsEx xmlns:wpc="http://schemas.microsoft.com/office/word/2010/wordprocessingCanvas" xmlns:mc="http://schemas.openxmlformats.org/markup-compatibility/2006" xmlns:o="urn:schemas-microsoft-com:office:office" xmlns:r="http://schemas.openxmlformats.org/officeDocument/2006/relationships" xmlns:m="http://schemas.openxmlformats.org/officeDocument/2006/math" xmlns:v="urn:schemas-microsoft-com:vml" xmlns:wp14="http://schemas.microsoft.com/office/word/2010/wordprocessingDrawing" xmlns:wp="http://schemas.openxmlformats.org/drawingml/2006/wordprocessingDrawing" xmlns:w10="urn:schemas-microsoft-com:office:word" xmlns:w="http://schemas.openxmlformats.org/wordprocessingml/2006/main" xmlns:w14="http://schemas.microsoft.com/office/word/2010/wordml" xmlns:w15="http://schemas.microsoft.com/office/word/2012/wordml" xmlns:wpg="http://schemas.microsoft.com/office/word/2010/wordprocessingGroup" xmlns:wpi="http://schemas.microsoft.com/office/word/2010/wordprocessingInk" xmlns:wne="http://schemas.microsoft.com/office/word/2006/wordml" xmlns:wps="http://schemas.microsoft.com/office/word/2010/wordprocessingShape" mc:Ignorable="w14 w15 wp14">
+  <w15:commentEx w15:paraId="6E21C03F" w15:done="0"/>
+  <w15:commentEx w15:paraId="695468D7" w15:done="0"/>
+  <w15:commentEx w15:paraId="001C33BA" w15:done="0"/>
+  <w15:commentEx w15:paraId="7253C7A0" w15:done="0"/>
+  <w15:commentEx w15:paraId="688C4B07" w15:done="0"/>
+</w15:commentsEx>
 </file>
 
 <file path=word/numbering.xml><?xml version="1.0" encoding="utf-8"?>
@@ -13335,6 +10767,14 @@
     <w:abstractNumId w:val="11"/>
   </w:num>
 </w:numbering>
+</file>
+
+<file path=word/people.xml><?xml version="1.0" encoding="utf-8"?>
+<w15:people xmlns:wpc="http://schemas.microsoft.com/office/word/2010/wordprocessingCanvas" xmlns:mc="http://schemas.openxmlformats.org/markup-compatibility/2006" xmlns:o="urn:schemas-microsoft-com:office:office" xmlns:r="http://schemas.openxmlformats.org/officeDocument/2006/relationships" xmlns:m="http://schemas.openxmlformats.org/officeDocument/2006/math" xmlns:v="urn:schemas-microsoft-com:vml" xmlns:wp14="http://schemas.microsoft.com/office/word/2010/wordprocessingDrawing" xmlns:wp="http://schemas.openxmlformats.org/drawingml/2006/wordprocessingDrawing" xmlns:w10="urn:schemas-microsoft-com:office:word" xmlns:w="http://schemas.openxmlformats.org/wordprocessingml/2006/main" xmlns:w14="http://schemas.microsoft.com/office/word/2010/wordml" xmlns:w15="http://schemas.microsoft.com/office/word/2012/wordml" xmlns:wpg="http://schemas.microsoft.com/office/word/2010/wordprocessingGroup" xmlns:wpi="http://schemas.microsoft.com/office/word/2010/wordprocessingInk" xmlns:wne="http://schemas.microsoft.com/office/word/2006/wordml" xmlns:wps="http://schemas.microsoft.com/office/word/2010/wordprocessingShape" mc:Ignorable="w14 w15 wp14">
+  <w15:person w15:author="Jay">
+    <w15:presenceInfo w15:providerId="None" w15:userId="Jay"/>
+  </w15:person>
+</w15:people>
 </file>
 
 <file path=word/styles.xml><?xml version="1.0" encoding="utf-8"?>
@@ -13832,6 +11272,109 @@
       <w:lang w:val="x-none" w:eastAsia="ja-JP"/>
     </w:rPr>
   </w:style>
+  <w:style w:type="character" w:styleId="CommentReference">
+    <w:name w:val="annotation reference"/>
+    <w:basedOn w:val="DefaultParagraphFont"/>
+    <w:uiPriority w:val="99"/>
+    <w:semiHidden/>
+    <w:unhideWhenUsed/>
+    <w:rsid w:val="008F6DD9"/>
+    <w:rPr>
+      <w:sz w:val="16"/>
+      <w:szCs w:val="16"/>
+    </w:rPr>
+  </w:style>
+  <w:style w:type="paragraph" w:styleId="CommentText">
+    <w:name w:val="annotation text"/>
+    <w:basedOn w:val="Normal"/>
+    <w:link w:val="CommentTextChar"/>
+    <w:uiPriority w:val="99"/>
+    <w:semiHidden/>
+    <w:unhideWhenUsed/>
+    <w:rsid w:val="008F6DD9"/>
+    <w:pPr>
+      <w:spacing w:line="240" w:lineRule="auto"/>
+    </w:pPr>
+    <w:rPr>
+      <w:sz w:val="20"/>
+      <w:szCs w:val="20"/>
+    </w:rPr>
+  </w:style>
+  <w:style w:type="character" w:customStyle="1" w:styleId="CommentTextChar">
+    <w:name w:val="Comment Text Char"/>
+    <w:basedOn w:val="DefaultParagraphFont"/>
+    <w:link w:val="CommentText"/>
+    <w:uiPriority w:val="99"/>
+    <w:semiHidden/>
+    <w:rsid w:val="008F6DD9"/>
+    <w:rPr>
+      <w:rFonts w:ascii="Arial" w:eastAsia="Arial Unicode MS" w:hAnsi="Arial" w:cs="Times New Roman"/>
+      <w:sz w:val="20"/>
+      <w:szCs w:val="20"/>
+      <w:lang w:eastAsia="ja-JP"/>
+    </w:rPr>
+  </w:style>
+  <w:style w:type="paragraph" w:styleId="CommentSubject">
+    <w:name w:val="annotation subject"/>
+    <w:basedOn w:val="CommentText"/>
+    <w:next w:val="CommentText"/>
+    <w:link w:val="CommentSubjectChar"/>
+    <w:uiPriority w:val="99"/>
+    <w:semiHidden/>
+    <w:unhideWhenUsed/>
+    <w:rsid w:val="008F6DD9"/>
+    <w:rPr>
+      <w:b/>
+      <w:bCs/>
+    </w:rPr>
+  </w:style>
+  <w:style w:type="character" w:customStyle="1" w:styleId="CommentSubjectChar">
+    <w:name w:val="Comment Subject Char"/>
+    <w:basedOn w:val="CommentTextChar"/>
+    <w:link w:val="CommentSubject"/>
+    <w:uiPriority w:val="99"/>
+    <w:semiHidden/>
+    <w:rsid w:val="008F6DD9"/>
+    <w:rPr>
+      <w:rFonts w:ascii="Arial" w:eastAsia="Arial Unicode MS" w:hAnsi="Arial" w:cs="Times New Roman"/>
+      <w:b/>
+      <w:bCs/>
+      <w:sz w:val="20"/>
+      <w:szCs w:val="20"/>
+      <w:lang w:eastAsia="ja-JP"/>
+    </w:rPr>
+  </w:style>
+  <w:style w:type="paragraph" w:styleId="BalloonText">
+    <w:name w:val="Balloon Text"/>
+    <w:basedOn w:val="Normal"/>
+    <w:link w:val="BalloonTextChar"/>
+    <w:uiPriority w:val="99"/>
+    <w:semiHidden/>
+    <w:unhideWhenUsed/>
+    <w:rsid w:val="008F6DD9"/>
+    <w:pPr>
+      <w:spacing w:line="240" w:lineRule="auto"/>
+    </w:pPr>
+    <w:rPr>
+      <w:rFonts w:ascii="Segoe UI" w:hAnsi="Segoe UI" w:cs="Segoe UI"/>
+      <w:sz w:val="18"/>
+      <w:szCs w:val="18"/>
+    </w:rPr>
+  </w:style>
+  <w:style w:type="character" w:customStyle="1" w:styleId="BalloonTextChar">
+    <w:name w:val="Balloon Text Char"/>
+    <w:basedOn w:val="DefaultParagraphFont"/>
+    <w:link w:val="BalloonText"/>
+    <w:uiPriority w:val="99"/>
+    <w:semiHidden/>
+    <w:rsid w:val="008F6DD9"/>
+    <w:rPr>
+      <w:rFonts w:ascii="Segoe UI" w:eastAsia="Arial Unicode MS" w:hAnsi="Segoe UI" w:cs="Segoe UI"/>
+      <w:sz w:val="18"/>
+      <w:szCs w:val="18"/>
+      <w:lang w:eastAsia="ja-JP"/>
+    </w:rPr>
+  </w:style>
 </w:styles>
 </file>
 

</xml_diff>